<commit_message>
Updated use case descriptions
</commit_message>
<xml_diff>
--- a/Phase-2/join-tour-use-case-desc.docx
+++ b/Phase-2/join-tour-use-case-desc.docx
@@ -4,7 +4,7 @@
   <w:body>
     <w:p>
       <w:pPr>
-        <w:pStyle w:val="818"/>
+        <w:pStyle w:val="829"/>
         <w:numPr>
           <w:ilvl w:val="0"/>
           <w:numId w:val="3"/>
@@ -63,10 +63,11 @@
           <w:lang w:val="el-GR"/>
         </w:rPr>
       </w:r>
+      <w:r/>
     </w:p>
     <w:p>
       <w:pPr>
-        <w:pStyle w:val="818"/>
+        <w:pStyle w:val="829"/>
         <w:numPr>
           <w:ilvl w:val="1"/>
           <w:numId w:val="3"/>
@@ -103,10 +104,11 @@
           <w:lang w:val="el-GR"/>
         </w:rPr>
       </w:r>
+      <w:r/>
     </w:p>
     <w:p>
       <w:pPr>
-        <w:pStyle w:val="818"/>
+        <w:pStyle w:val="829"/>
         <w:numPr>
           <w:ilvl w:val="1"/>
           <w:numId w:val="3"/>
@@ -143,10 +145,11 @@
           <w:lang w:val="el-GR"/>
         </w:rPr>
       </w:r>
+      <w:r/>
     </w:p>
     <w:p>
       <w:pPr>
-        <w:pStyle w:val="818"/>
+        <w:pStyle w:val="829"/>
         <w:numPr>
           <w:ilvl w:val="1"/>
           <w:numId w:val="3"/>
@@ -183,10 +186,11 @@
           <w:lang w:val="el-GR"/>
         </w:rPr>
       </w:r>
+      <w:r/>
     </w:p>
     <w:p>
       <w:pPr>
-        <w:pStyle w:val="818"/>
+        <w:pStyle w:val="829"/>
         <w:numPr>
           <w:ilvl w:val="0"/>
           <w:numId w:val="3"/>
@@ -226,7 +230,7 @@
     </w:p>
     <w:p>
       <w:pPr>
-        <w:pStyle w:val="818"/>
+        <w:pStyle w:val="829"/>
         <w:numPr>
           <w:ilvl w:val="1"/>
           <w:numId w:val="3"/>
@@ -255,25 +259,11 @@
           <w:lang w:val="el-GR"/>
         </w:rPr>
       </w:r>
-      <w:r>
-        <w:rPr>
-          <w:b w:val="0"/>
-          <w:bCs w:val="0"/>
-        </w:rPr>
-      </w:r>
       <w:r/>
-      <w:r>
-        <w:rPr>
-          <w:b/>
-          <w:bCs/>
-          <w:highlight w:val="none"/>
-          <w:lang w:val="el-GR"/>
-        </w:rPr>
-      </w:r>
     </w:p>
     <w:p>
       <w:pPr>
-        <w:pStyle w:val="818"/>
+        <w:pStyle w:val="829"/>
         <w:numPr>
           <w:ilvl w:val="0"/>
           <w:numId w:val="1"/>
@@ -290,7 +280,7 @@
           <w:highlight w:val="none"/>
           <w:lang w:val="el-GR"/>
         </w:rPr>
-        <w:t xml:space="preserve">Επιλογ</w:t>
+        <w:t xml:space="preserve">Ο χειριστ</w:t>
       </w:r>
       <w:r>
         <w:rPr>
@@ -299,7 +289,7 @@
           <w:highlight w:val="none"/>
           <w:lang w:val="el-GR"/>
         </w:rPr>
-        <w:t xml:space="preserve">ή ξεν</w:t>
+        <w:t xml:space="preserve">ής ε</w:t>
       </w:r>
       <w:r>
         <w:rPr>
@@ -308,7 +298,34 @@
           <w:highlight w:val="none"/>
           <w:lang w:val="el-GR"/>
         </w:rPr>
-        <w:t xml:space="preserve">άγησης απ</w:t>
+        <w:t xml:space="preserve">πιλ</w:t>
+      </w:r>
+      <w:r>
+        <w:rPr>
+          <w:b w:val="0"/>
+          <w:bCs w:val="0"/>
+          <w:highlight w:val="none"/>
+          <w:lang w:val="el-GR"/>
+        </w:rPr>
+        <w:t xml:space="preserve">έγει</w:t>
+      </w:r>
+      <w:r>
+        <w:rPr>
+          <w:b w:val="0"/>
+          <w:bCs w:val="0"/>
+          <w:highlight w:val="none"/>
+          <w:lang w:val="el-GR"/>
+        </w:rPr>
+        <w:t xml:space="preserve"> ξεν</w:t>
+      </w:r>
+      <w:r>
+        <w:rPr>
+          <w:b w:val="0"/>
+          <w:bCs w:val="0"/>
+          <w:highlight w:val="none"/>
+          <w:lang w:val="el-GR"/>
+        </w:rPr>
+        <w:t xml:space="preserve">άγηση απ</w:t>
       </w:r>
       <w:r>
         <w:rPr>
@@ -350,7 +367,7 @@
     </w:p>
     <w:p>
       <w:pPr>
-        <w:pStyle w:val="818"/>
+        <w:pStyle w:val="829"/>
         <w:numPr>
           <w:ilvl w:val="0"/>
           <w:numId w:val="1"/>
@@ -367,7 +384,70 @@
           <w:highlight w:val="none"/>
           <w:lang w:val="el-GR"/>
         </w:rPr>
-        <w:t xml:space="preserve">Προβολή αναλυτικών πληροφοριών.</w:t>
+        <w:t xml:space="preserve">Το σ</w:t>
+      </w:r>
+      <w:r>
+        <w:rPr>
+          <w:b w:val="0"/>
+          <w:bCs w:val="0"/>
+          <w:highlight w:val="none"/>
+          <w:lang w:val="el-GR"/>
+        </w:rPr>
+        <w:t xml:space="preserve">ύστημα προβ</w:t>
+      </w:r>
+      <w:r>
+        <w:rPr>
+          <w:b w:val="0"/>
+          <w:bCs w:val="0"/>
+          <w:highlight w:val="none"/>
+          <w:lang w:val="el-GR"/>
+        </w:rPr>
+        <w:t xml:space="preserve">άλει</w:t>
+      </w:r>
+      <w:r>
+        <w:rPr>
+          <w:b w:val="0"/>
+          <w:bCs w:val="0"/>
+          <w:highlight w:val="none"/>
+          <w:lang w:val="el-GR"/>
+        </w:rPr>
+        <w:t xml:space="preserve"> αναλυτικ</w:t>
+      </w:r>
+      <w:r>
+        <w:rPr>
+          <w:b w:val="0"/>
+          <w:bCs w:val="0"/>
+          <w:highlight w:val="none"/>
+          <w:lang w:val="el-GR"/>
+        </w:rPr>
+        <w:t xml:space="preserve">ές</w:t>
+      </w:r>
+      <w:r>
+        <w:rPr>
+          <w:b w:val="0"/>
+          <w:bCs w:val="0"/>
+          <w:highlight w:val="none"/>
+          <w:lang w:val="el-GR"/>
+        </w:rPr>
+        <w:t xml:space="preserve"> πληροφορ</w:t>
+      </w:r>
+      <w:r>
+        <w:rPr>
+          <w:b w:val="0"/>
+          <w:bCs w:val="0"/>
+          <w:highlight w:val="none"/>
+          <w:lang w:val="el-GR"/>
+        </w:rPr>
+        <w:t xml:space="preserve">ίες</w:t>
+      </w:r>
+      <w:r>
+        <w:rPr>
+          <w:b w:val="0"/>
+          <w:bCs w:val="0"/>
+          <w:highlight w:val="none"/>
+          <w:lang w:val="el-GR"/>
+        </w:rPr>
+        <w:t xml:space="preserve">.</w:t>
       </w:r>
       <w:r>
         <w:rPr>
@@ -377,10 +457,11 @@
           <w:lang w:val="el-GR"/>
         </w:rPr>
       </w:r>
+      <w:r/>
     </w:p>
     <w:p>
       <w:pPr>
-        <w:pStyle w:val="818"/>
+        <w:pStyle w:val="829"/>
         <w:numPr>
           <w:ilvl w:val="0"/>
           <w:numId w:val="1"/>
@@ -398,25 +479,7 @@
           <w:highlight w:val="none"/>
           <w:lang w:val="el-GR"/>
         </w:rPr>
-        <w:t xml:space="preserve">Εισαγωγ</w:t>
-      </w:r>
-      <w:r>
-        <w:rPr>
-          <w:b w:val="0"/>
-          <w:bCs w:val="0"/>
-          <w:highlight w:val="none"/>
-          <w:lang w:val="el-GR"/>
-        </w:rPr>
-        <w:t xml:space="preserve">ή στοιχε</w:t>
-      </w:r>
-      <w:r>
-        <w:rPr>
-          <w:b w:val="0"/>
-          <w:bCs w:val="0"/>
-          <w:highlight w:val="none"/>
-          <w:lang w:val="el-GR"/>
-        </w:rPr>
-        <w:t xml:space="preserve">ίων πληρωμ</w:t>
+        <w:t xml:space="preserve">Ο χειριστ</w:t>
       </w:r>
       <w:r>
         <w:rPr>
@@ -434,13 +497,67 @@
           <w:highlight w:val="none"/>
           <w:lang w:val="el-GR"/>
         </w:rPr>
+        <w:t xml:space="preserve"> ε</w:t>
+      </w:r>
+      <w:r>
+        <w:rPr>
+          <w:b w:val="0"/>
+          <w:bCs w:val="0"/>
+          <w:highlight w:val="none"/>
+          <w:lang w:val="el-GR"/>
+        </w:rPr>
+        <w:t xml:space="preserve">ισ</w:t>
+      </w:r>
+      <w:r>
+        <w:rPr>
+          <w:b w:val="0"/>
+          <w:bCs w:val="0"/>
+          <w:highlight w:val="none"/>
+          <w:lang w:val="el-GR"/>
+        </w:rPr>
+        <w:t xml:space="preserve">άγει τα </w:t>
+      </w:r>
+      <w:r>
+        <w:rPr>
+          <w:b w:val="0"/>
+          <w:bCs w:val="0"/>
+          <w:highlight w:val="none"/>
+          <w:lang w:val="el-GR"/>
+        </w:rPr>
+        <w:t xml:space="preserve"> στοιχε</w:t>
+      </w:r>
+      <w:r>
+        <w:rPr>
+          <w:b w:val="0"/>
+          <w:bCs w:val="0"/>
+          <w:highlight w:val="none"/>
+          <w:lang w:val="el-GR"/>
+        </w:rPr>
+        <w:t xml:space="preserve">ία πληρωμ</w:t>
+      </w:r>
+      <w:r>
+        <w:rPr>
+          <w:b w:val="0"/>
+          <w:bCs w:val="0"/>
+          <w:highlight w:val="none"/>
+          <w:lang w:val="el-GR"/>
+        </w:rPr>
+        <w:t xml:space="preserve">ής του</w:t>
+      </w:r>
+      <w:r>
+        <w:rPr>
+          <w:b w:val="0"/>
+          <w:bCs w:val="0"/>
+          <w:highlight w:val="none"/>
+          <w:lang w:val="el-GR"/>
+        </w:rPr>
         <w:t xml:space="preserve">.</w:t>
       </w:r>
       <w:r/>
     </w:p>
     <w:p>
       <w:pPr>
-        <w:pStyle w:val="818"/>
+        <w:pStyle w:val="829"/>
         <w:numPr>
           <w:ilvl w:val="0"/>
           <w:numId w:val="1"/>
@@ -458,7 +575,43 @@
           <w:highlight w:val="none"/>
           <w:lang w:val="el-GR"/>
         </w:rPr>
-        <w:t xml:space="preserve">Έλεγχος ορθ</w:t>
+        <w:t xml:space="preserve">Το σ</w:t>
+      </w:r>
+      <w:r>
+        <w:rPr>
+          <w:b w:val="0"/>
+          <w:bCs w:val="0"/>
+          <w:highlight w:val="none"/>
+          <w:lang w:val="el-GR"/>
+        </w:rPr>
+        <w:t xml:space="preserve">ύστημα πραγματοποιε</w:t>
+      </w:r>
+      <w:r>
+        <w:rPr>
+          <w:b w:val="0"/>
+          <w:bCs w:val="0"/>
+          <w:highlight w:val="none"/>
+          <w:lang w:val="el-GR"/>
+        </w:rPr>
+        <w:t xml:space="preserve">ί </w:t>
+      </w:r>
+      <w:r>
+        <w:rPr>
+          <w:b w:val="0"/>
+          <w:bCs w:val="0"/>
+          <w:highlight w:val="none"/>
+          <w:lang w:val="el-GR"/>
+        </w:rPr>
+        <w:t xml:space="preserve">έ</w:t>
+      </w:r>
+      <w:r>
+        <w:rPr>
+          <w:b w:val="0"/>
+          <w:bCs w:val="0"/>
+          <w:highlight w:val="none"/>
+          <w:lang w:val="el-GR"/>
+        </w:rPr>
+        <w:t xml:space="preserve">λεγχος ορθ</w:t>
       </w:r>
       <w:r>
         <w:rPr>
@@ -500,7 +653,7 @@
     </w:p>
     <w:p>
       <w:pPr>
-        <w:pStyle w:val="818"/>
+        <w:pStyle w:val="829"/>
         <w:numPr>
           <w:ilvl w:val="0"/>
           <w:numId w:val="1"/>
@@ -519,7 +672,7 @@
           <w:highlight w:val="none"/>
           <w:lang w:val="el-GR"/>
         </w:rPr>
-        <w:t xml:space="preserve">Εκτ</w:t>
+        <w:t xml:space="preserve">Το σ</w:t>
       </w:r>
       <w:r>
         <w:rPr>
@@ -528,7 +681,7 @@
           <w:highlight w:val="none"/>
           <w:lang w:val="el-GR"/>
         </w:rPr>
-        <w:t xml:space="preserve">έλεση πληρωμ</w:t>
+        <w:t xml:space="preserve">ύστημα εκτελ</w:t>
       </w:r>
       <w:r>
         <w:rPr>
@@ -537,7 +690,7 @@
           <w:highlight w:val="none"/>
           <w:lang w:val="el-GR"/>
         </w:rPr>
-        <w:t xml:space="preserve">ής και αποστολ</w:t>
+        <w:t xml:space="preserve">ε</w:t>
       </w:r>
       <w:r>
         <w:rPr>
@@ -546,7 +699,7 @@
           <w:highlight w:val="none"/>
           <w:lang w:val="el-GR"/>
         </w:rPr>
-        <w:t xml:space="preserve">ή αποδεικτικο</w:t>
+        <w:t xml:space="preserve">ί την</w:t>
       </w:r>
       <w:r>
         <w:rPr>
@@ -555,7 +708,52 @@
           <w:highlight w:val="none"/>
           <w:lang w:val="el-GR"/>
         </w:rPr>
-        <w:t xml:space="preserve">ύ συναλλαγ</w:t>
+        <w:t xml:space="preserve"> πληρωμ</w:t>
+      </w:r>
+      <w:r>
+        <w:rPr>
+          <w:b w:val="0"/>
+          <w:bCs w:val="0"/>
+          <w:highlight w:val="none"/>
+          <w:lang w:val="el-GR"/>
+        </w:rPr>
+        <w:t xml:space="preserve">ή και αποστ</w:t>
+      </w:r>
+      <w:r>
+        <w:rPr>
+          <w:b w:val="0"/>
+          <w:bCs w:val="0"/>
+          <w:highlight w:val="none"/>
+          <w:lang w:val="el-GR"/>
+        </w:rPr>
+        <w:t xml:space="preserve">έλλει</w:t>
+      </w:r>
+      <w:r>
+        <w:rPr>
+          <w:b w:val="0"/>
+          <w:bCs w:val="0"/>
+          <w:highlight w:val="none"/>
+          <w:lang w:val="el-GR"/>
+        </w:rPr>
+        <w:t xml:space="preserve"> αποδεικτικ</w:t>
+      </w:r>
+      <w:r>
+        <w:rPr>
+          <w:b w:val="0"/>
+          <w:bCs w:val="0"/>
+          <w:highlight w:val="none"/>
+          <w:lang w:val="el-GR"/>
+        </w:rPr>
+        <w:t xml:space="preserve">ό</w:t>
+      </w:r>
+      <w:r>
+        <w:rPr>
+          <w:b w:val="0"/>
+          <w:bCs w:val="0"/>
+          <w:highlight w:val="none"/>
+          <w:lang w:val="el-GR"/>
+        </w:rPr>
+        <w:t xml:space="preserve"> συναλλαγ</w:t>
       </w:r>
       <w:r>
         <w:rPr>
@@ -574,10 +772,11 @@
           <w:lang w:val="el-GR"/>
         </w:rPr>
       </w:r>
+      <w:r/>
     </w:p>
     <w:p>
       <w:pPr>
-        <w:pStyle w:val="818"/>
+        <w:pStyle w:val="829"/>
         <w:numPr>
           <w:ilvl w:val="0"/>
           <w:numId w:val="6"/>
@@ -593,22 +792,6 @@
         <w:rPr>
           <w:b/>
           <w:bCs/>
-          <w:highlight w:val="none"/>
-          <w:lang w:val="el-GR"/>
-        </w:rPr>
-      </w:r>
-      <w:r>
-        <w:rPr>
-          <w:b/>
-          <w:bCs/>
-          <w:highlight w:val="none"/>
-          <w:lang w:val="el-GR"/>
-        </w:rPr>
-      </w:r>
-      <w:r>
-        <w:rPr>
-          <w:b w:val="0"/>
-          <w:bCs w:val="0"/>
           <w:highlight w:val="none"/>
           <w:lang w:val="el-GR"/>
         </w:rPr>
@@ -658,46 +841,10 @@
         </w:rPr>
       </w:r>
       <w:r/>
-      <w:r>
-        <w:rPr>
-          <w:b w:val="0"/>
-          <w:bCs w:val="0"/>
-          <w:highlight w:val="none"/>
-          <w:lang w:val="el-GR"/>
-        </w:rPr>
-      </w:r>
-      <w:r>
-        <w:rPr>
-          <w:b w:val="0"/>
-          <w:bCs w:val="0"/>
-          <w:highlight w:val="none"/>
-          <w:lang w:val="el-GR"/>
-        </w:rPr>
-      </w:r>
-      <w:r>
-        <w:rPr>
-          <w:b w:val="0"/>
-          <w:bCs w:val="0"/>
-          <w:highlight w:val="none"/>
-          <w:lang w:val="el-GR"/>
-        </w:rPr>
-      </w:r>
-      <w:r>
-        <w:rPr>
-          <w:b w:val="0"/>
-          <w:bCs w:val="0"/>
-          <w:highlight w:val="none"/>
-          <w:lang w:val="el-GR"/>
-        </w:rPr>
-      </w:r>
     </w:p>
     <w:p>
       <w:pPr>
-        <w:pStyle w:val="818"/>
-        <w:numPr>
-          <w:ilvl w:val="0"/>
-          <w:numId w:val="2"/>
-        </w:numPr>
+        <w:ind w:left="1416" w:firstLine="0"/>
         <w:rPr>
           <w:lang w:val="el-GR"/>
         </w:rPr>
@@ -709,6 +856,8 @@
           <w:highlight w:val="none"/>
           <w:lang w:val="el-GR"/>
         </w:rPr>
+        <w:t xml:space="preserve">5.α.1.</w:t>
+        <w:tab/>
         <w:t xml:space="preserve">Αποτυχ</w:t>
       </w:r>
       <w:r>
@@ -1634,11 +1783,11 @@
     <w:lsdException w:name="Bibliography" w:uiPriority="37"/>
     <w:lsdException w:name="TOC Heading" w:uiPriority="39" w:qFormat="1"/>
   </w:latentStyles>
-  <w:style w:type="paragraph" w:styleId="638">
+  <w:style w:type="paragraph" w:styleId="649">
     <w:name w:val="Heading 1"/>
-    <w:basedOn w:val="814"/>
-    <w:next w:val="814"/>
-    <w:link w:val="639"/>
+    <w:basedOn w:val="825"/>
+    <w:next w:val="825"/>
+    <w:link w:val="650"/>
     <w:uiPriority w:val="9"/>
     <w:qFormat/>
     <w:pPr>
@@ -1653,9 +1802,9 @@
       <w:szCs w:val="40"/>
     </w:rPr>
   </w:style>
-  <w:style w:type="character" w:styleId="639">
+  <w:style w:type="character" w:styleId="650">
     <w:name w:val="Heading 1 Char"/>
-    <w:link w:val="638"/>
+    <w:link w:val="649"/>
     <w:uiPriority w:val="9"/>
     <w:rPr>
       <w:rFonts w:ascii="Arial" w:hAnsi="Arial" w:eastAsia="Arial" w:cs="Arial"/>
@@ -1663,11 +1812,11 @@
       <w:szCs w:val="40"/>
     </w:rPr>
   </w:style>
-  <w:style w:type="paragraph" w:styleId="640">
+  <w:style w:type="paragraph" w:styleId="651">
     <w:name w:val="Heading 2"/>
-    <w:basedOn w:val="814"/>
-    <w:next w:val="814"/>
-    <w:link w:val="641"/>
+    <w:basedOn w:val="825"/>
+    <w:next w:val="825"/>
+    <w:link w:val="652"/>
     <w:uiPriority w:val="9"/>
     <w:unhideWhenUsed/>
     <w:qFormat/>
@@ -1682,20 +1831,20 @@
       <w:sz w:val="34"/>
     </w:rPr>
   </w:style>
-  <w:style w:type="character" w:styleId="641">
+  <w:style w:type="character" w:styleId="652">
     <w:name w:val="Heading 2 Char"/>
-    <w:link w:val="640"/>
+    <w:link w:val="651"/>
     <w:uiPriority w:val="9"/>
     <w:rPr>
       <w:rFonts w:ascii="Arial" w:hAnsi="Arial" w:eastAsia="Arial" w:cs="Arial"/>
       <w:sz w:val="34"/>
     </w:rPr>
   </w:style>
-  <w:style w:type="paragraph" w:styleId="642">
+  <w:style w:type="paragraph" w:styleId="653">
     <w:name w:val="Heading 3"/>
-    <w:basedOn w:val="814"/>
-    <w:next w:val="814"/>
-    <w:link w:val="643"/>
+    <w:basedOn w:val="825"/>
+    <w:next w:val="825"/>
+    <w:link w:val="654"/>
     <w:uiPriority w:val="9"/>
     <w:unhideWhenUsed/>
     <w:qFormat/>
@@ -1711,9 +1860,9 @@
       <w:szCs w:val="30"/>
     </w:rPr>
   </w:style>
-  <w:style w:type="character" w:styleId="643">
+  <w:style w:type="character" w:styleId="654">
     <w:name w:val="Heading 3 Char"/>
-    <w:link w:val="642"/>
+    <w:link w:val="653"/>
     <w:uiPriority w:val="9"/>
     <w:rPr>
       <w:rFonts w:ascii="Arial" w:hAnsi="Arial" w:eastAsia="Arial" w:cs="Arial"/>
@@ -1721,11 +1870,11 @@
       <w:szCs w:val="30"/>
     </w:rPr>
   </w:style>
-  <w:style w:type="paragraph" w:styleId="644">
+  <w:style w:type="paragraph" w:styleId="655">
     <w:name w:val="Heading 4"/>
-    <w:basedOn w:val="814"/>
-    <w:next w:val="814"/>
-    <w:link w:val="645"/>
+    <w:basedOn w:val="825"/>
+    <w:next w:val="825"/>
+    <w:link w:val="656"/>
     <w:uiPriority w:val="9"/>
     <w:unhideWhenUsed/>
     <w:qFormat/>
@@ -1743,9 +1892,9 @@
       <w:szCs w:val="26"/>
     </w:rPr>
   </w:style>
-  <w:style w:type="character" w:styleId="645">
+  <w:style w:type="character" w:styleId="656">
     <w:name w:val="Heading 4 Char"/>
-    <w:link w:val="644"/>
+    <w:link w:val="655"/>
     <w:uiPriority w:val="9"/>
     <w:rPr>
       <w:rFonts w:ascii="Arial" w:hAnsi="Arial" w:eastAsia="Arial" w:cs="Arial"/>
@@ -1755,11 +1904,11 @@
       <w:szCs w:val="26"/>
     </w:rPr>
   </w:style>
-  <w:style w:type="paragraph" w:styleId="646">
+  <w:style w:type="paragraph" w:styleId="657">
     <w:name w:val="Heading 5"/>
-    <w:basedOn w:val="814"/>
-    <w:next w:val="814"/>
-    <w:link w:val="647"/>
+    <w:basedOn w:val="825"/>
+    <w:next w:val="825"/>
+    <w:link w:val="658"/>
     <w:uiPriority w:val="9"/>
     <w:unhideWhenUsed/>
     <w:qFormat/>
@@ -1777,9 +1926,9 @@
       <w:szCs w:val="24"/>
     </w:rPr>
   </w:style>
-  <w:style w:type="character" w:styleId="647">
+  <w:style w:type="character" w:styleId="658">
     <w:name w:val="Heading 5 Char"/>
-    <w:link w:val="646"/>
+    <w:link w:val="657"/>
     <w:uiPriority w:val="9"/>
     <w:rPr>
       <w:rFonts w:ascii="Arial" w:hAnsi="Arial" w:eastAsia="Arial" w:cs="Arial"/>
@@ -1789,11 +1938,11 @@
       <w:szCs w:val="24"/>
     </w:rPr>
   </w:style>
-  <w:style w:type="paragraph" w:styleId="648">
+  <w:style w:type="paragraph" w:styleId="659">
     <w:name w:val="Heading 6"/>
-    <w:basedOn w:val="814"/>
-    <w:next w:val="814"/>
-    <w:link w:val="649"/>
+    <w:basedOn w:val="825"/>
+    <w:next w:val="825"/>
+    <w:link w:val="660"/>
     <w:uiPriority w:val="9"/>
     <w:unhideWhenUsed/>
     <w:qFormat/>
@@ -1811,9 +1960,9 @@
       <w:szCs w:val="22"/>
     </w:rPr>
   </w:style>
-  <w:style w:type="character" w:styleId="649">
+  <w:style w:type="character" w:styleId="660">
     <w:name w:val="Heading 6 Char"/>
-    <w:link w:val="648"/>
+    <w:link w:val="659"/>
     <w:uiPriority w:val="9"/>
     <w:rPr>
       <w:rFonts w:ascii="Arial" w:hAnsi="Arial" w:eastAsia="Arial" w:cs="Arial"/>
@@ -1823,11 +1972,11 @@
       <w:szCs w:val="22"/>
     </w:rPr>
   </w:style>
-  <w:style w:type="paragraph" w:styleId="650">
+  <w:style w:type="paragraph" w:styleId="661">
     <w:name w:val="Heading 7"/>
-    <w:basedOn w:val="814"/>
-    <w:next w:val="814"/>
-    <w:link w:val="651"/>
+    <w:basedOn w:val="825"/>
+    <w:next w:val="825"/>
+    <w:link w:val="662"/>
     <w:uiPriority w:val="9"/>
     <w:unhideWhenUsed/>
     <w:qFormat/>
@@ -1847,9 +1996,9 @@
       <w:szCs w:val="22"/>
     </w:rPr>
   </w:style>
-  <w:style w:type="character" w:styleId="651">
+  <w:style w:type="character" w:styleId="662">
     <w:name w:val="Heading 7 Char"/>
-    <w:link w:val="650"/>
+    <w:link w:val="661"/>
     <w:uiPriority w:val="9"/>
     <w:rPr>
       <w:rFonts w:ascii="Arial" w:hAnsi="Arial" w:eastAsia="Arial" w:cs="Arial"/>
@@ -1861,11 +2010,11 @@
       <w:szCs w:val="22"/>
     </w:rPr>
   </w:style>
-  <w:style w:type="paragraph" w:styleId="652">
+  <w:style w:type="paragraph" w:styleId="663">
     <w:name w:val="Heading 8"/>
-    <w:basedOn w:val="814"/>
-    <w:next w:val="814"/>
-    <w:link w:val="653"/>
+    <w:basedOn w:val="825"/>
+    <w:next w:val="825"/>
+    <w:link w:val="664"/>
     <w:uiPriority w:val="9"/>
     <w:unhideWhenUsed/>
     <w:qFormat/>
@@ -1883,9 +2032,9 @@
       <w:szCs w:val="22"/>
     </w:rPr>
   </w:style>
-  <w:style w:type="character" w:styleId="653">
+  <w:style w:type="character" w:styleId="664">
     <w:name w:val="Heading 8 Char"/>
-    <w:link w:val="652"/>
+    <w:link w:val="663"/>
     <w:uiPriority w:val="9"/>
     <w:rPr>
       <w:rFonts w:ascii="Arial" w:hAnsi="Arial" w:eastAsia="Arial" w:cs="Arial"/>
@@ -1895,11 +2044,11 @@
       <w:szCs w:val="22"/>
     </w:rPr>
   </w:style>
-  <w:style w:type="paragraph" w:styleId="654">
+  <w:style w:type="paragraph" w:styleId="665">
     <w:name w:val="Heading 9"/>
-    <w:basedOn w:val="814"/>
-    <w:next w:val="814"/>
-    <w:link w:val="655"/>
+    <w:basedOn w:val="825"/>
+    <w:next w:val="825"/>
+    <w:link w:val="666"/>
     <w:uiPriority w:val="9"/>
     <w:unhideWhenUsed/>
     <w:qFormat/>
@@ -1917,9 +2066,9 @@
       <w:szCs w:val="21"/>
     </w:rPr>
   </w:style>
-  <w:style w:type="character" w:styleId="655">
+  <w:style w:type="character" w:styleId="666">
     <w:name w:val="Heading 9 Char"/>
-    <w:link w:val="654"/>
+    <w:link w:val="665"/>
     <w:uiPriority w:val="9"/>
     <w:rPr>
       <w:rFonts w:ascii="Arial" w:hAnsi="Arial" w:eastAsia="Arial" w:cs="Arial"/>
@@ -1929,11 +2078,11 @@
       <w:szCs w:val="21"/>
     </w:rPr>
   </w:style>
-  <w:style w:type="paragraph" w:styleId="656">
+  <w:style w:type="paragraph" w:styleId="667">
     <w:name w:val="Title"/>
-    <w:basedOn w:val="814"/>
-    <w:next w:val="814"/>
-    <w:link w:val="657"/>
+    <w:basedOn w:val="825"/>
+    <w:next w:val="825"/>
+    <w:link w:val="668"/>
     <w:uiPriority w:val="10"/>
     <w:qFormat/>
     <w:pPr>
@@ -1945,20 +2094,20 @@
       <w:szCs w:val="48"/>
     </w:rPr>
   </w:style>
-  <w:style w:type="character" w:styleId="657">
+  <w:style w:type="character" w:styleId="668">
     <w:name w:val="Title Char"/>
-    <w:link w:val="656"/>
+    <w:link w:val="667"/>
     <w:uiPriority w:val="10"/>
     <w:rPr>
       <w:sz w:val="48"/>
       <w:szCs w:val="48"/>
     </w:rPr>
   </w:style>
-  <w:style w:type="paragraph" w:styleId="658">
+  <w:style w:type="paragraph" w:styleId="669">
     <w:name w:val="Subtitle"/>
-    <w:basedOn w:val="814"/>
-    <w:next w:val="814"/>
-    <w:link w:val="659"/>
+    <w:basedOn w:val="825"/>
+    <w:next w:val="825"/>
+    <w:link w:val="670"/>
     <w:uiPriority w:val="11"/>
     <w:qFormat/>
     <w:pPr>
@@ -1969,20 +2118,20 @@
       <w:szCs w:val="24"/>
     </w:rPr>
   </w:style>
-  <w:style w:type="character" w:styleId="659">
+  <w:style w:type="character" w:styleId="670">
     <w:name w:val="Subtitle Char"/>
-    <w:link w:val="658"/>
+    <w:link w:val="669"/>
     <w:uiPriority w:val="11"/>
     <w:rPr>
       <w:sz w:val="24"/>
       <w:szCs w:val="24"/>
     </w:rPr>
   </w:style>
-  <w:style w:type="paragraph" w:styleId="660">
+  <w:style w:type="paragraph" w:styleId="671">
     <w:name w:val="Quote"/>
-    <w:basedOn w:val="814"/>
-    <w:next w:val="814"/>
-    <w:link w:val="661"/>
+    <w:basedOn w:val="825"/>
+    <w:next w:val="825"/>
+    <w:link w:val="672"/>
     <w:uiPriority w:val="29"/>
     <w:qFormat/>
     <w:pPr>
@@ -1992,19 +2141,19 @@
       <w:i/>
     </w:rPr>
   </w:style>
-  <w:style w:type="character" w:styleId="661">
+  <w:style w:type="character" w:styleId="672">
     <w:name w:val="Quote Char"/>
-    <w:link w:val="660"/>
+    <w:link w:val="671"/>
     <w:uiPriority w:val="29"/>
     <w:rPr>
       <w:i/>
     </w:rPr>
   </w:style>
-  <w:style w:type="paragraph" w:styleId="662">
+  <w:style w:type="paragraph" w:styleId="673">
     <w:name w:val="Intense Quote"/>
-    <w:basedOn w:val="814"/>
-    <w:next w:val="814"/>
-    <w:link w:val="663"/>
+    <w:basedOn w:val="825"/>
+    <w:next w:val="825"/>
+    <w:link w:val="674"/>
     <w:uiPriority w:val="30"/>
     <w:qFormat/>
     <w:pPr>
@@ -2022,18 +2171,18 @@
       <w:i/>
     </w:rPr>
   </w:style>
-  <w:style w:type="character" w:styleId="663">
+  <w:style w:type="character" w:styleId="674">
     <w:name w:val="Intense Quote Char"/>
-    <w:link w:val="662"/>
+    <w:link w:val="673"/>
     <w:uiPriority w:val="30"/>
     <w:rPr>
       <w:i/>
     </w:rPr>
   </w:style>
-  <w:style w:type="paragraph" w:styleId="664">
+  <w:style w:type="paragraph" w:styleId="675">
     <w:name w:val="Header"/>
-    <w:basedOn w:val="814"/>
-    <w:link w:val="665"/>
+    <w:basedOn w:val="825"/>
+    <w:link w:val="676"/>
     <w:uiPriority w:val="99"/>
     <w:unhideWhenUsed/>
     <w:pPr>
@@ -2044,15 +2193,15 @@
       </w:tabs>
     </w:pPr>
   </w:style>
-  <w:style w:type="character" w:styleId="665">
+  <w:style w:type="character" w:styleId="676">
     <w:name w:val="Header Char"/>
-    <w:link w:val="664"/>
+    <w:link w:val="675"/>
     <w:uiPriority w:val="99"/>
   </w:style>
-  <w:style w:type="paragraph" w:styleId="666">
+  <w:style w:type="paragraph" w:styleId="677">
     <w:name w:val="Footer"/>
-    <w:basedOn w:val="814"/>
-    <w:link w:val="669"/>
+    <w:basedOn w:val="825"/>
+    <w:link w:val="680"/>
     <w:uiPriority w:val="99"/>
     <w:unhideWhenUsed/>
     <w:pPr>
@@ -2063,15 +2212,15 @@
       </w:tabs>
     </w:pPr>
   </w:style>
-  <w:style w:type="character" w:styleId="667">
+  <w:style w:type="character" w:styleId="678">
     <w:name w:val="Footer Char"/>
-    <w:link w:val="666"/>
+    <w:link w:val="677"/>
     <w:uiPriority w:val="99"/>
   </w:style>
-  <w:style w:type="paragraph" w:styleId="668">
+  <w:style w:type="paragraph" w:styleId="679">
     <w:name w:val="Caption"/>
-    <w:basedOn w:val="814"/>
-    <w:next w:val="814"/>
+    <w:basedOn w:val="825"/>
+    <w:next w:val="825"/>
     <w:uiPriority w:val="35"/>
     <w:semiHidden/>
     <w:unhideWhenUsed/>
@@ -2087,15 +2236,15 @@
       <w:szCs w:val="18"/>
     </w:rPr>
   </w:style>
-  <w:style w:type="character" w:styleId="669">
+  <w:style w:type="character" w:styleId="680">
     <w:name w:val="Caption Char"/>
-    <w:basedOn w:val="668"/>
-    <w:link w:val="666"/>
+    <w:basedOn w:val="679"/>
+    <w:link w:val="677"/>
     <w:uiPriority w:val="99"/>
   </w:style>
-  <w:style w:type="table" w:styleId="670">
+  <w:style w:type="table" w:styleId="681">
     <w:name w:val="Table Grid"/>
-    <w:basedOn w:val="815"/>
+    <w:basedOn w:val="826"/>
     <w:uiPriority w:val="59"/>
     <w:pPr>
       <w:spacing w:after="0" w:line="240" w:lineRule="auto"/>
@@ -2118,9 +2267,9 @@
       </w:tblCellMar>
     </w:tblPr>
   </w:style>
-  <w:style w:type="table" w:styleId="671">
+  <w:style w:type="table" w:styleId="682">
     <w:name w:val="Table Grid Light"/>
-    <w:basedOn w:val="815"/>
+    <w:basedOn w:val="826"/>
     <w:uiPriority w:val="59"/>
     <w:pPr>
       <w:spacing w:after="0" w:line="240" w:lineRule="auto"/>
@@ -2143,9 +2292,9 @@
       </w:tblCellMar>
     </w:tblPr>
   </w:style>
-  <w:style w:type="table" w:styleId="672">
+  <w:style w:type="table" w:styleId="683">
     <w:name w:val="Plain Table 1"/>
-    <w:basedOn w:val="815"/>
+    <w:basedOn w:val="826"/>
     <w:uiPriority w:val="59"/>
     <w:pPr>
       <w:spacing w:after="0" w:line="240" w:lineRule="auto"/>
@@ -2210,9 +2359,9 @@
       </w:rPr>
     </w:tblStylePr>
   </w:style>
-  <w:style w:type="table" w:styleId="673">
+  <w:style w:type="table" w:styleId="684">
     <w:name w:val="Plain Table 2"/>
-    <w:basedOn w:val="815"/>
+    <w:basedOn w:val="826"/>
     <w:uiPriority w:val="59"/>
     <w:pPr>
       <w:spacing w:after="0" w:line="240" w:lineRule="auto"/>
@@ -2295,9 +2444,9 @@
       </w:rPr>
     </w:tblStylePr>
   </w:style>
-  <w:style w:type="table" w:styleId="674">
+  <w:style w:type="table" w:styleId="685">
     <w:name w:val="Plain Table 3"/>
-    <w:basedOn w:val="815"/>
+    <w:basedOn w:val="826"/>
     <w:uiPriority w:val="99"/>
     <w:pPr>
       <w:spacing w:after="0" w:line="240" w:lineRule="auto"/>
@@ -2372,9 +2521,9 @@
       </w:rPr>
     </w:tblStylePr>
   </w:style>
-  <w:style w:type="table" w:styleId="675">
+  <w:style w:type="table" w:styleId="686">
     <w:name w:val="Plain Table 4"/>
-    <w:basedOn w:val="815"/>
+    <w:basedOn w:val="826"/>
     <w:uiPriority w:val="99"/>
     <w:pPr>
       <w:spacing w:after="0" w:line="240" w:lineRule="auto"/>
@@ -2429,9 +2578,9 @@
       </w:rPr>
     </w:tblStylePr>
   </w:style>
-  <w:style w:type="table" w:styleId="676">
+  <w:style w:type="table" w:styleId="687">
     <w:name w:val="Plain Table 5"/>
-    <w:basedOn w:val="815"/>
+    <w:basedOn w:val="826"/>
     <w:uiPriority w:val="99"/>
     <w:pPr>
       <w:spacing w:after="0" w:line="240" w:lineRule="auto"/>
@@ -2517,9 +2666,9 @@
       </w:tcPr>
     </w:tblStylePr>
   </w:style>
-  <w:style w:type="table" w:styleId="677">
+  <w:style w:type="table" w:styleId="688">
     <w:name w:val="Grid Table 1 Light"/>
-    <w:basedOn w:val="815"/>
+    <w:basedOn w:val="826"/>
     <w:uiPriority w:val="99"/>
     <w:pPr>
       <w:spacing w:after="0" w:line="240" w:lineRule="auto"/>
@@ -2582,9 +2731,9 @@
       </w:rPr>
     </w:tblStylePr>
   </w:style>
-  <w:style w:type="table" w:styleId="678">
+  <w:style w:type="table" w:styleId="689">
     <w:name w:val="Grid Table 1 Light - Accent 1"/>
-    <w:basedOn w:val="815"/>
+    <w:basedOn w:val="826"/>
     <w:uiPriority w:val="99"/>
     <w:pPr>
       <w:spacing w:after="0" w:line="240" w:lineRule="auto"/>
@@ -2647,9 +2796,9 @@
       </w:rPr>
     </w:tblStylePr>
   </w:style>
-  <w:style w:type="table" w:styleId="679">
+  <w:style w:type="table" w:styleId="690">
     <w:name w:val="Grid Table 1 Light - Accent 2"/>
-    <w:basedOn w:val="815"/>
+    <w:basedOn w:val="826"/>
     <w:uiPriority w:val="99"/>
     <w:pPr>
       <w:spacing w:after="0" w:line="240" w:lineRule="auto"/>
@@ -2712,9 +2861,9 @@
       </w:rPr>
     </w:tblStylePr>
   </w:style>
-  <w:style w:type="table" w:styleId="680">
+  <w:style w:type="table" w:styleId="691">
     <w:name w:val="Grid Table 1 Light - Accent 3"/>
-    <w:basedOn w:val="815"/>
+    <w:basedOn w:val="826"/>
     <w:uiPriority w:val="99"/>
     <w:pPr>
       <w:spacing w:after="0" w:line="240" w:lineRule="auto"/>
@@ -2777,9 +2926,9 @@
       </w:rPr>
     </w:tblStylePr>
   </w:style>
-  <w:style w:type="table" w:styleId="681">
+  <w:style w:type="table" w:styleId="692">
     <w:name w:val="Grid Table 1 Light - Accent 4"/>
-    <w:basedOn w:val="815"/>
+    <w:basedOn w:val="826"/>
     <w:uiPriority w:val="99"/>
     <w:pPr>
       <w:spacing w:after="0" w:line="240" w:lineRule="auto"/>
@@ -2842,9 +2991,9 @@
       </w:rPr>
     </w:tblStylePr>
   </w:style>
-  <w:style w:type="table" w:styleId="682">
+  <w:style w:type="table" w:styleId="693">
     <w:name w:val="Grid Table 1 Light - Accent 5"/>
-    <w:basedOn w:val="815"/>
+    <w:basedOn w:val="826"/>
     <w:uiPriority w:val="99"/>
     <w:pPr>
       <w:spacing w:after="0" w:line="240" w:lineRule="auto"/>
@@ -2907,9 +3056,9 @@
       </w:rPr>
     </w:tblStylePr>
   </w:style>
-  <w:style w:type="table" w:styleId="683">
+  <w:style w:type="table" w:styleId="694">
     <w:name w:val="Grid Table 1 Light - Accent 6"/>
-    <w:basedOn w:val="815"/>
+    <w:basedOn w:val="826"/>
     <w:uiPriority w:val="99"/>
     <w:pPr>
       <w:spacing w:after="0" w:line="240" w:lineRule="auto"/>
@@ -2972,9 +3121,9 @@
       </w:rPr>
     </w:tblStylePr>
   </w:style>
-  <w:style w:type="table" w:styleId="684">
+  <w:style w:type="table" w:styleId="695">
     <w:name w:val="Grid Table 2"/>
-    <w:basedOn w:val="815"/>
+    <w:basedOn w:val="826"/>
     <w:uiPriority w:val="99"/>
     <w:pPr>
       <w:spacing w:after="0" w:line="240" w:lineRule="auto"/>
@@ -3052,9 +3201,9 @@
       </w:tcPr>
     </w:tblStylePr>
   </w:style>
-  <w:style w:type="table" w:styleId="685">
+  <w:style w:type="table" w:styleId="696">
     <w:name w:val="Grid Table 2 - Accent 1"/>
-    <w:basedOn w:val="815"/>
+    <w:basedOn w:val="826"/>
     <w:uiPriority w:val="99"/>
     <w:pPr>
       <w:spacing w:after="0" w:line="240" w:lineRule="auto"/>
@@ -3132,9 +3281,9 @@
       </w:tcPr>
     </w:tblStylePr>
   </w:style>
-  <w:style w:type="table" w:styleId="686">
+  <w:style w:type="table" w:styleId="697">
     <w:name w:val="Grid Table 2 - Accent 2"/>
-    <w:basedOn w:val="815"/>
+    <w:basedOn w:val="826"/>
     <w:uiPriority w:val="99"/>
     <w:pPr>
       <w:spacing w:after="0" w:line="240" w:lineRule="auto"/>
@@ -3212,9 +3361,9 @@
       </w:tcPr>
     </w:tblStylePr>
   </w:style>
-  <w:style w:type="table" w:styleId="687">
+  <w:style w:type="table" w:styleId="698">
     <w:name w:val="Grid Table 2 - Accent 3"/>
-    <w:basedOn w:val="815"/>
+    <w:basedOn w:val="826"/>
     <w:uiPriority w:val="99"/>
     <w:pPr>
       <w:spacing w:after="0" w:line="240" w:lineRule="auto"/>
@@ -3292,9 +3441,9 @@
       </w:tcPr>
     </w:tblStylePr>
   </w:style>
-  <w:style w:type="table" w:styleId="688">
+  <w:style w:type="table" w:styleId="699">
     <w:name w:val="Grid Table 2 - Accent 4"/>
-    <w:basedOn w:val="815"/>
+    <w:basedOn w:val="826"/>
     <w:uiPriority w:val="99"/>
     <w:pPr>
       <w:spacing w:after="0" w:line="240" w:lineRule="auto"/>
@@ -3372,9 +3521,9 @@
       </w:tcPr>
     </w:tblStylePr>
   </w:style>
-  <w:style w:type="table" w:styleId="689">
+  <w:style w:type="table" w:styleId="700">
     <w:name w:val="Grid Table 2 - Accent 5"/>
-    <w:basedOn w:val="815"/>
+    <w:basedOn w:val="826"/>
     <w:uiPriority w:val="99"/>
     <w:pPr>
       <w:spacing w:after="0" w:line="240" w:lineRule="auto"/>
@@ -3452,9 +3601,9 @@
       </w:tcPr>
     </w:tblStylePr>
   </w:style>
-  <w:style w:type="table" w:styleId="690">
+  <w:style w:type="table" w:styleId="701">
     <w:name w:val="Grid Table 2 - Accent 6"/>
-    <w:basedOn w:val="815"/>
+    <w:basedOn w:val="826"/>
     <w:uiPriority w:val="99"/>
     <w:pPr>
       <w:spacing w:after="0" w:line="240" w:lineRule="auto"/>
@@ -3532,9 +3681,9 @@
       </w:tcPr>
     </w:tblStylePr>
   </w:style>
-  <w:style w:type="table" w:styleId="691">
+  <w:style w:type="table" w:styleId="702">
     <w:name w:val="Grid Table 3"/>
-    <w:basedOn w:val="815"/>
+    <w:basedOn w:val="826"/>
     <w:uiPriority w:val="99"/>
     <w:pPr>
       <w:spacing w:after="0" w:line="240" w:lineRule="auto"/>
@@ -3633,9 +3782,9 @@
       </w:tcPr>
     </w:tblStylePr>
   </w:style>
-  <w:style w:type="table" w:styleId="692">
+  <w:style w:type="table" w:styleId="703">
     <w:name w:val="Grid Table 3 - Accent 1"/>
-    <w:basedOn w:val="815"/>
+    <w:basedOn w:val="826"/>
     <w:uiPriority w:val="99"/>
     <w:pPr>
       <w:spacing w:after="0" w:line="240" w:lineRule="auto"/>
@@ -3734,9 +3883,9 @@
       </w:tcPr>
     </w:tblStylePr>
   </w:style>
-  <w:style w:type="table" w:styleId="693">
+  <w:style w:type="table" w:styleId="704">
     <w:name w:val="Grid Table 3 - Accent 2"/>
-    <w:basedOn w:val="815"/>
+    <w:basedOn w:val="826"/>
     <w:uiPriority w:val="99"/>
     <w:pPr>
       <w:spacing w:after="0" w:line="240" w:lineRule="auto"/>
@@ -3835,9 +3984,9 @@
       </w:tcPr>
     </w:tblStylePr>
   </w:style>
-  <w:style w:type="table" w:styleId="694">
+  <w:style w:type="table" w:styleId="705">
     <w:name w:val="Grid Table 3 - Accent 3"/>
-    <w:basedOn w:val="815"/>
+    <w:basedOn w:val="826"/>
     <w:uiPriority w:val="99"/>
     <w:pPr>
       <w:spacing w:after="0" w:line="240" w:lineRule="auto"/>
@@ -3936,9 +4085,9 @@
       </w:tcPr>
     </w:tblStylePr>
   </w:style>
-  <w:style w:type="table" w:styleId="695">
+  <w:style w:type="table" w:styleId="706">
     <w:name w:val="Grid Table 3 - Accent 4"/>
-    <w:basedOn w:val="815"/>
+    <w:basedOn w:val="826"/>
     <w:uiPriority w:val="99"/>
     <w:pPr>
       <w:spacing w:after="0" w:line="240" w:lineRule="auto"/>
@@ -4037,9 +4186,9 @@
       </w:tcPr>
     </w:tblStylePr>
   </w:style>
-  <w:style w:type="table" w:styleId="696">
+  <w:style w:type="table" w:styleId="707">
     <w:name w:val="Grid Table 3 - Accent 5"/>
-    <w:basedOn w:val="815"/>
+    <w:basedOn w:val="826"/>
     <w:uiPriority w:val="99"/>
     <w:pPr>
       <w:spacing w:after="0" w:line="240" w:lineRule="auto"/>
@@ -4138,9 +4287,9 @@
       </w:tcPr>
     </w:tblStylePr>
   </w:style>
-  <w:style w:type="table" w:styleId="697">
+  <w:style w:type="table" w:styleId="708">
     <w:name w:val="Grid Table 3 - Accent 6"/>
-    <w:basedOn w:val="815"/>
+    <w:basedOn w:val="826"/>
     <w:uiPriority w:val="99"/>
     <w:pPr>
       <w:spacing w:after="0" w:line="240" w:lineRule="auto"/>
@@ -4239,9 +4388,9 @@
       </w:tcPr>
     </w:tblStylePr>
   </w:style>
-  <w:style w:type="table" w:styleId="698">
+  <w:style w:type="table" w:styleId="709">
     <w:name w:val="Grid Table 4"/>
-    <w:basedOn w:val="815"/>
+    <w:basedOn w:val="826"/>
     <w:uiPriority w:val="59"/>
     <w:pPr>
       <w:spacing w:after="0" w:line="240" w:lineRule="auto"/>
@@ -4320,9 +4469,9 @@
       </w:tcPr>
     </w:tblStylePr>
   </w:style>
-  <w:style w:type="table" w:styleId="699">
+  <w:style w:type="table" w:styleId="710">
     <w:name w:val="Grid Table 4 - Accent 1"/>
-    <w:basedOn w:val="815"/>
+    <w:basedOn w:val="826"/>
     <w:uiPriority w:val="59"/>
     <w:pPr>
       <w:spacing w:after="0" w:line="240" w:lineRule="auto"/>
@@ -4401,9 +4550,9 @@
       </w:tcPr>
     </w:tblStylePr>
   </w:style>
-  <w:style w:type="table" w:styleId="700">
+  <w:style w:type="table" w:styleId="711">
     <w:name w:val="Grid Table 4 - Accent 2"/>
-    <w:basedOn w:val="815"/>
+    <w:basedOn w:val="826"/>
     <w:uiPriority w:val="59"/>
     <w:pPr>
       <w:spacing w:after="0" w:line="240" w:lineRule="auto"/>
@@ -4482,9 +4631,9 @@
       </w:tcPr>
     </w:tblStylePr>
   </w:style>
-  <w:style w:type="table" w:styleId="701">
+  <w:style w:type="table" w:styleId="712">
     <w:name w:val="Grid Table 4 - Accent 3"/>
-    <w:basedOn w:val="815"/>
+    <w:basedOn w:val="826"/>
     <w:uiPriority w:val="59"/>
     <w:pPr>
       <w:spacing w:after="0" w:line="240" w:lineRule="auto"/>
@@ -4563,9 +4712,9 @@
       </w:tcPr>
     </w:tblStylePr>
   </w:style>
-  <w:style w:type="table" w:styleId="702">
+  <w:style w:type="table" w:styleId="713">
     <w:name w:val="Grid Table 4 - Accent 4"/>
-    <w:basedOn w:val="815"/>
+    <w:basedOn w:val="826"/>
     <w:uiPriority w:val="59"/>
     <w:pPr>
       <w:spacing w:after="0" w:line="240" w:lineRule="auto"/>
@@ -4644,9 +4793,9 @@
       </w:tcPr>
     </w:tblStylePr>
   </w:style>
-  <w:style w:type="table" w:styleId="703">
+  <w:style w:type="table" w:styleId="714">
     <w:name w:val="Grid Table 4 - Accent 5"/>
-    <w:basedOn w:val="815"/>
+    <w:basedOn w:val="826"/>
     <w:uiPriority w:val="59"/>
     <w:pPr>
       <w:spacing w:after="0" w:line="240" w:lineRule="auto"/>
@@ -4725,9 +4874,9 @@
       </w:tcPr>
     </w:tblStylePr>
   </w:style>
-  <w:style w:type="table" w:styleId="704">
+  <w:style w:type="table" w:styleId="715">
     <w:name w:val="Grid Table 4 - Accent 6"/>
-    <w:basedOn w:val="815"/>
+    <w:basedOn w:val="826"/>
     <w:uiPriority w:val="59"/>
     <w:pPr>
       <w:spacing w:after="0" w:line="240" w:lineRule="auto"/>
@@ -4806,9 +4955,9 @@
       </w:tcPr>
     </w:tblStylePr>
   </w:style>
-  <w:style w:type="table" w:styleId="705">
+  <w:style w:type="table" w:styleId="716">
     <w:name w:val="Grid Table 5 Dark"/>
-    <w:basedOn w:val="815"/>
+    <w:basedOn w:val="826"/>
     <w:uiPriority w:val="99"/>
     <w:pPr>
       <w:spacing w:after="0" w:line="240" w:lineRule="auto"/>
@@ -4885,9 +5034,9 @@
       </w:tcPr>
     </w:tblStylePr>
   </w:style>
-  <w:style w:type="table" w:styleId="706">
+  <w:style w:type="table" w:styleId="717">
     <w:name w:val="Grid Table 5 Dark- Accent 1"/>
-    <w:basedOn w:val="815"/>
+    <w:basedOn w:val="826"/>
     <w:uiPriority w:val="99"/>
     <w:pPr>
       <w:spacing w:after="0" w:line="240" w:lineRule="auto"/>
@@ -4964,9 +5113,9 @@
       </w:tcPr>
     </w:tblStylePr>
   </w:style>
-  <w:style w:type="table" w:styleId="707">
+  <w:style w:type="table" w:styleId="718">
     <w:name w:val="Grid Table 5 Dark - Accent 2"/>
-    <w:basedOn w:val="815"/>
+    <w:basedOn w:val="826"/>
     <w:uiPriority w:val="99"/>
     <w:pPr>
       <w:spacing w:after="0" w:line="240" w:lineRule="auto"/>
@@ -5043,9 +5192,9 @@
       </w:tcPr>
     </w:tblStylePr>
   </w:style>
-  <w:style w:type="table" w:styleId="708">
+  <w:style w:type="table" w:styleId="719">
     <w:name w:val="Grid Table 5 Dark - Accent 3"/>
-    <w:basedOn w:val="815"/>
+    <w:basedOn w:val="826"/>
     <w:uiPriority w:val="99"/>
     <w:pPr>
       <w:spacing w:after="0" w:line="240" w:lineRule="auto"/>
@@ -5122,9 +5271,9 @@
       </w:tcPr>
     </w:tblStylePr>
   </w:style>
-  <w:style w:type="table" w:styleId="709">
+  <w:style w:type="table" w:styleId="720">
     <w:name w:val="Grid Table 5 Dark- Accent 4"/>
-    <w:basedOn w:val="815"/>
+    <w:basedOn w:val="826"/>
     <w:uiPriority w:val="99"/>
     <w:pPr>
       <w:spacing w:after="0" w:line="240" w:lineRule="auto"/>
@@ -5201,9 +5350,9 @@
       </w:tcPr>
     </w:tblStylePr>
   </w:style>
-  <w:style w:type="table" w:styleId="710">
+  <w:style w:type="table" w:styleId="721">
     <w:name w:val="Grid Table 5 Dark - Accent 5"/>
-    <w:basedOn w:val="815"/>
+    <w:basedOn w:val="826"/>
     <w:uiPriority w:val="99"/>
     <w:pPr>
       <w:spacing w:after="0" w:line="240" w:lineRule="auto"/>
@@ -5280,9 +5429,9 @@
       </w:tcPr>
     </w:tblStylePr>
   </w:style>
-  <w:style w:type="table" w:styleId="711">
+  <w:style w:type="table" w:styleId="722">
     <w:name w:val="Grid Table 5 Dark - Accent 6"/>
-    <w:basedOn w:val="815"/>
+    <w:basedOn w:val="826"/>
     <w:uiPriority w:val="99"/>
     <w:pPr>
       <w:spacing w:after="0" w:line="240" w:lineRule="auto"/>
@@ -5359,9 +5508,9 @@
       </w:tcPr>
     </w:tblStylePr>
   </w:style>
-  <w:style w:type="table" w:styleId="712">
+  <w:style w:type="table" w:styleId="723">
     <w:name w:val="Grid Table 6 Colorful"/>
-    <w:basedOn w:val="815"/>
+    <w:basedOn w:val="826"/>
     <w:uiPriority w:val="99"/>
     <w:pPr>
       <w:spacing w:after="0" w:line="240" w:lineRule="auto"/>
@@ -5438,9 +5587,9 @@
       </w:rPr>
     </w:tblStylePr>
   </w:style>
-  <w:style w:type="table" w:styleId="713">
+  <w:style w:type="table" w:styleId="724">
     <w:name w:val="Grid Table 6 Colorful - Accent 1"/>
-    <w:basedOn w:val="815"/>
+    <w:basedOn w:val="826"/>
     <w:uiPriority w:val="99"/>
     <w:pPr>
       <w:spacing w:after="0" w:line="240" w:lineRule="auto"/>
@@ -5517,9 +5666,9 @@
       </w:rPr>
     </w:tblStylePr>
   </w:style>
-  <w:style w:type="table" w:styleId="714">
+  <w:style w:type="table" w:styleId="725">
     <w:name w:val="Grid Table 6 Colorful - Accent 2"/>
-    <w:basedOn w:val="815"/>
+    <w:basedOn w:val="826"/>
     <w:uiPriority w:val="99"/>
     <w:pPr>
       <w:spacing w:after="0" w:line="240" w:lineRule="auto"/>
@@ -5596,9 +5745,9 @@
       </w:rPr>
     </w:tblStylePr>
   </w:style>
-  <w:style w:type="table" w:styleId="715">
+  <w:style w:type="table" w:styleId="726">
     <w:name w:val="Grid Table 6 Colorful - Accent 3"/>
-    <w:basedOn w:val="815"/>
+    <w:basedOn w:val="826"/>
     <w:uiPriority w:val="99"/>
     <w:pPr>
       <w:spacing w:after="0" w:line="240" w:lineRule="auto"/>
@@ -5675,9 +5824,9 @@
       </w:rPr>
     </w:tblStylePr>
   </w:style>
-  <w:style w:type="table" w:styleId="716">
+  <w:style w:type="table" w:styleId="727">
     <w:name w:val="Grid Table 6 Colorful - Accent 4"/>
-    <w:basedOn w:val="815"/>
+    <w:basedOn w:val="826"/>
     <w:uiPriority w:val="99"/>
     <w:pPr>
       <w:spacing w:after="0" w:line="240" w:lineRule="auto"/>
@@ -5754,9 +5903,9 @@
       </w:rPr>
     </w:tblStylePr>
   </w:style>
-  <w:style w:type="table" w:styleId="717">
+  <w:style w:type="table" w:styleId="728">
     <w:name w:val="Grid Table 6 Colorful - Accent 5"/>
-    <w:basedOn w:val="815"/>
+    <w:basedOn w:val="826"/>
     <w:uiPriority w:val="99"/>
     <w:pPr>
       <w:spacing w:after="0" w:line="240" w:lineRule="auto"/>
@@ -5833,9 +5982,9 @@
       </w:rPr>
     </w:tblStylePr>
   </w:style>
-  <w:style w:type="table" w:styleId="718">
+  <w:style w:type="table" w:styleId="729">
     <w:name w:val="Grid Table 6 Colorful - Accent 6"/>
-    <w:basedOn w:val="815"/>
+    <w:basedOn w:val="826"/>
     <w:uiPriority w:val="99"/>
     <w:pPr>
       <w:spacing w:after="0" w:line="240" w:lineRule="auto"/>
@@ -5912,9 +6061,9 @@
       </w:rPr>
     </w:tblStylePr>
   </w:style>
-  <w:style w:type="table" w:styleId="719">
+  <w:style w:type="table" w:styleId="730">
     <w:name w:val="Grid Table 7 Colorful"/>
-    <w:basedOn w:val="815"/>
+    <w:basedOn w:val="826"/>
     <w:uiPriority w:val="99"/>
     <w:pPr>
       <w:spacing w:after="0" w:line="240" w:lineRule="auto"/>
@@ -6024,9 +6173,9 @@
       </w:tcPr>
     </w:tblStylePr>
   </w:style>
-  <w:style w:type="table" w:styleId="720">
+  <w:style w:type="table" w:styleId="731">
     <w:name w:val="Grid Table 7 Colorful - Accent 1"/>
-    <w:basedOn w:val="815"/>
+    <w:basedOn w:val="826"/>
     <w:uiPriority w:val="99"/>
     <w:pPr>
       <w:spacing w:after="0" w:line="240" w:lineRule="auto"/>
@@ -6136,9 +6285,9 @@
       </w:tcPr>
     </w:tblStylePr>
   </w:style>
-  <w:style w:type="table" w:styleId="721">
+  <w:style w:type="table" w:styleId="732">
     <w:name w:val="Grid Table 7 Colorful - Accent 2"/>
-    <w:basedOn w:val="815"/>
+    <w:basedOn w:val="826"/>
     <w:uiPriority w:val="99"/>
     <w:pPr>
       <w:spacing w:after="0" w:line="240" w:lineRule="auto"/>
@@ -6248,9 +6397,9 @@
       </w:tcPr>
     </w:tblStylePr>
   </w:style>
-  <w:style w:type="table" w:styleId="722">
+  <w:style w:type="table" w:styleId="733">
     <w:name w:val="Grid Table 7 Colorful - Accent 3"/>
-    <w:basedOn w:val="815"/>
+    <w:basedOn w:val="826"/>
     <w:uiPriority w:val="99"/>
     <w:pPr>
       <w:spacing w:after="0" w:line="240" w:lineRule="auto"/>
@@ -6360,9 +6509,9 @@
       </w:tcPr>
     </w:tblStylePr>
   </w:style>
-  <w:style w:type="table" w:styleId="723">
+  <w:style w:type="table" w:styleId="734">
     <w:name w:val="Grid Table 7 Colorful - Accent 4"/>
-    <w:basedOn w:val="815"/>
+    <w:basedOn w:val="826"/>
     <w:uiPriority w:val="99"/>
     <w:pPr>
       <w:spacing w:after="0" w:line="240" w:lineRule="auto"/>
@@ -6472,9 +6621,9 @@
       </w:tcPr>
     </w:tblStylePr>
   </w:style>
-  <w:style w:type="table" w:styleId="724">
+  <w:style w:type="table" w:styleId="735">
     <w:name w:val="Grid Table 7 Colorful - Accent 5"/>
-    <w:basedOn w:val="815"/>
+    <w:basedOn w:val="826"/>
     <w:uiPriority w:val="99"/>
     <w:pPr>
       <w:spacing w:after="0" w:line="240" w:lineRule="auto"/>
@@ -6584,9 +6733,9 @@
       </w:tcPr>
     </w:tblStylePr>
   </w:style>
-  <w:style w:type="table" w:styleId="725">
+  <w:style w:type="table" w:styleId="736">
     <w:name w:val="Grid Table 7 Colorful - Accent 6"/>
-    <w:basedOn w:val="815"/>
+    <w:basedOn w:val="826"/>
     <w:uiPriority w:val="99"/>
     <w:pPr>
       <w:spacing w:after="0" w:line="240" w:lineRule="auto"/>
@@ -6696,9 +6845,9 @@
       </w:tcPr>
     </w:tblStylePr>
   </w:style>
-  <w:style w:type="table" w:styleId="726">
+  <w:style w:type="table" w:styleId="737">
     <w:name w:val="List Table 1 Light"/>
-    <w:basedOn w:val="815"/>
+    <w:basedOn w:val="826"/>
     <w:uiPriority w:val="99"/>
     <w:pPr>
       <w:spacing w:after="0" w:line="240" w:lineRule="auto"/>
@@ -6759,9 +6908,9 @@
       </w:tcPr>
     </w:tblStylePr>
   </w:style>
-  <w:style w:type="table" w:styleId="727">
+  <w:style w:type="table" w:styleId="738">
     <w:name w:val="List Table 1 Light - Accent 1"/>
-    <w:basedOn w:val="815"/>
+    <w:basedOn w:val="826"/>
     <w:uiPriority w:val="99"/>
     <w:pPr>
       <w:spacing w:after="0" w:line="240" w:lineRule="auto"/>
@@ -6822,9 +6971,9 @@
       </w:tcPr>
     </w:tblStylePr>
   </w:style>
-  <w:style w:type="table" w:styleId="728">
+  <w:style w:type="table" w:styleId="739">
     <w:name w:val="List Table 1 Light - Accent 2"/>
-    <w:basedOn w:val="815"/>
+    <w:basedOn w:val="826"/>
     <w:uiPriority w:val="99"/>
     <w:pPr>
       <w:spacing w:after="0" w:line="240" w:lineRule="auto"/>
@@ -6885,9 +7034,9 @@
       </w:tcPr>
     </w:tblStylePr>
   </w:style>
-  <w:style w:type="table" w:styleId="729">
+  <w:style w:type="table" w:styleId="740">
     <w:name w:val="List Table 1 Light - Accent 3"/>
-    <w:basedOn w:val="815"/>
+    <w:basedOn w:val="826"/>
     <w:uiPriority w:val="99"/>
     <w:pPr>
       <w:spacing w:after="0" w:line="240" w:lineRule="auto"/>
@@ -6948,9 +7097,9 @@
       </w:tcPr>
     </w:tblStylePr>
   </w:style>
-  <w:style w:type="table" w:styleId="730">
+  <w:style w:type="table" w:styleId="741">
     <w:name w:val="List Table 1 Light - Accent 4"/>
-    <w:basedOn w:val="815"/>
+    <w:basedOn w:val="826"/>
     <w:uiPriority w:val="99"/>
     <w:pPr>
       <w:spacing w:after="0" w:line="240" w:lineRule="auto"/>
@@ -7011,9 +7160,9 @@
       </w:tcPr>
     </w:tblStylePr>
   </w:style>
-  <w:style w:type="table" w:styleId="731">
+  <w:style w:type="table" w:styleId="742">
     <w:name w:val="List Table 1 Light - Accent 5"/>
-    <w:basedOn w:val="815"/>
+    <w:basedOn w:val="826"/>
     <w:uiPriority w:val="99"/>
     <w:pPr>
       <w:spacing w:after="0" w:line="240" w:lineRule="auto"/>
@@ -7074,9 +7223,9 @@
       </w:tcPr>
     </w:tblStylePr>
   </w:style>
-  <w:style w:type="table" w:styleId="732">
+  <w:style w:type="table" w:styleId="743">
     <w:name w:val="List Table 1 Light - Accent 6"/>
-    <w:basedOn w:val="815"/>
+    <w:basedOn w:val="826"/>
     <w:uiPriority w:val="99"/>
     <w:pPr>
       <w:spacing w:after="0" w:line="240" w:lineRule="auto"/>
@@ -7137,9 +7286,9 @@
       </w:tcPr>
     </w:tblStylePr>
   </w:style>
-  <w:style w:type="table" w:styleId="733">
+  <w:style w:type="table" w:styleId="744">
     <w:name w:val="List Table 2"/>
-    <w:basedOn w:val="815"/>
+    <w:basedOn w:val="826"/>
     <w:uiPriority w:val="99"/>
     <w:pPr>
       <w:spacing w:after="0" w:line="240" w:lineRule="auto"/>
@@ -7223,9 +7372,9 @@
       </w:tcPr>
     </w:tblStylePr>
   </w:style>
-  <w:style w:type="table" w:styleId="734">
+  <w:style w:type="table" w:styleId="745">
     <w:name w:val="List Table 2 - Accent 1"/>
-    <w:basedOn w:val="815"/>
+    <w:basedOn w:val="826"/>
     <w:uiPriority w:val="99"/>
     <w:pPr>
       <w:spacing w:after="0" w:line="240" w:lineRule="auto"/>
@@ -7309,9 +7458,9 @@
       </w:tcPr>
     </w:tblStylePr>
   </w:style>
-  <w:style w:type="table" w:styleId="735">
+  <w:style w:type="table" w:styleId="746">
     <w:name w:val="List Table 2 - Accent 2"/>
-    <w:basedOn w:val="815"/>
+    <w:basedOn w:val="826"/>
     <w:uiPriority w:val="99"/>
     <w:pPr>
       <w:spacing w:after="0" w:line="240" w:lineRule="auto"/>
@@ -7395,9 +7544,9 @@
       </w:tcPr>
     </w:tblStylePr>
   </w:style>
-  <w:style w:type="table" w:styleId="736">
+  <w:style w:type="table" w:styleId="747">
     <w:name w:val="List Table 2 - Accent 3"/>
-    <w:basedOn w:val="815"/>
+    <w:basedOn w:val="826"/>
     <w:uiPriority w:val="99"/>
     <w:pPr>
       <w:spacing w:after="0" w:line="240" w:lineRule="auto"/>
@@ -7481,9 +7630,9 @@
       </w:tcPr>
     </w:tblStylePr>
   </w:style>
-  <w:style w:type="table" w:styleId="737">
+  <w:style w:type="table" w:styleId="748">
     <w:name w:val="List Table 2 - Accent 4"/>
-    <w:basedOn w:val="815"/>
+    <w:basedOn w:val="826"/>
     <w:uiPriority w:val="99"/>
     <w:pPr>
       <w:spacing w:after="0" w:line="240" w:lineRule="auto"/>
@@ -7567,9 +7716,9 @@
       </w:tcPr>
     </w:tblStylePr>
   </w:style>
-  <w:style w:type="table" w:styleId="738">
+  <w:style w:type="table" w:styleId="749">
     <w:name w:val="List Table 2 - Accent 5"/>
-    <w:basedOn w:val="815"/>
+    <w:basedOn w:val="826"/>
     <w:uiPriority w:val="99"/>
     <w:pPr>
       <w:spacing w:after="0" w:line="240" w:lineRule="auto"/>
@@ -7653,9 +7802,9 @@
       </w:tcPr>
     </w:tblStylePr>
   </w:style>
-  <w:style w:type="table" w:styleId="739">
+  <w:style w:type="table" w:styleId="750">
     <w:name w:val="List Table 2 - Accent 6"/>
-    <w:basedOn w:val="815"/>
+    <w:basedOn w:val="826"/>
     <w:uiPriority w:val="99"/>
     <w:pPr>
       <w:spacing w:after="0" w:line="240" w:lineRule="auto"/>
@@ -7739,9 +7888,9 @@
       </w:tcPr>
     </w:tblStylePr>
   </w:style>
-  <w:style w:type="table" w:styleId="740">
+  <w:style w:type="table" w:styleId="751">
     <w:name w:val="List Table 3"/>
-    <w:basedOn w:val="815"/>
+    <w:basedOn w:val="826"/>
     <w:uiPriority w:val="99"/>
     <w:pPr>
       <w:spacing w:after="0" w:line="240" w:lineRule="auto"/>
@@ -7813,9 +7962,9 @@
       </w:rPr>
     </w:tblStylePr>
   </w:style>
-  <w:style w:type="table" w:styleId="741">
+  <w:style w:type="table" w:styleId="752">
     <w:name w:val="List Table 3 - Accent 1"/>
-    <w:basedOn w:val="815"/>
+    <w:basedOn w:val="826"/>
     <w:uiPriority w:val="99"/>
     <w:pPr>
       <w:spacing w:after="0" w:line="240" w:lineRule="auto"/>
@@ -7887,9 +8036,9 @@
       </w:rPr>
     </w:tblStylePr>
   </w:style>
-  <w:style w:type="table" w:styleId="742">
+  <w:style w:type="table" w:styleId="753">
     <w:name w:val="List Table 3 - Accent 2"/>
-    <w:basedOn w:val="815"/>
+    <w:basedOn w:val="826"/>
     <w:uiPriority w:val="99"/>
     <w:pPr>
       <w:spacing w:after="0" w:line="240" w:lineRule="auto"/>
@@ -7961,9 +8110,9 @@
       </w:rPr>
     </w:tblStylePr>
   </w:style>
-  <w:style w:type="table" w:styleId="743">
+  <w:style w:type="table" w:styleId="754">
     <w:name w:val="List Table 3 - Accent 3"/>
-    <w:basedOn w:val="815"/>
+    <w:basedOn w:val="826"/>
     <w:uiPriority w:val="99"/>
     <w:pPr>
       <w:spacing w:after="0" w:line="240" w:lineRule="auto"/>
@@ -8035,9 +8184,9 @@
       </w:rPr>
     </w:tblStylePr>
   </w:style>
-  <w:style w:type="table" w:styleId="744">
+  <w:style w:type="table" w:styleId="755">
     <w:name w:val="List Table 3 - Accent 4"/>
-    <w:basedOn w:val="815"/>
+    <w:basedOn w:val="826"/>
     <w:uiPriority w:val="99"/>
     <w:pPr>
       <w:spacing w:after="0" w:line="240" w:lineRule="auto"/>
@@ -8109,9 +8258,9 @@
       </w:rPr>
     </w:tblStylePr>
   </w:style>
-  <w:style w:type="table" w:styleId="745">
+  <w:style w:type="table" w:styleId="756">
     <w:name w:val="List Table 3 - Accent 5"/>
-    <w:basedOn w:val="815"/>
+    <w:basedOn w:val="826"/>
     <w:uiPriority w:val="99"/>
     <w:pPr>
       <w:spacing w:after="0" w:line="240" w:lineRule="auto"/>
@@ -8183,9 +8332,9 @@
       </w:rPr>
     </w:tblStylePr>
   </w:style>
-  <w:style w:type="table" w:styleId="746">
+  <w:style w:type="table" w:styleId="757">
     <w:name w:val="List Table 3 - Accent 6"/>
-    <w:basedOn w:val="815"/>
+    <w:basedOn w:val="826"/>
     <w:uiPriority w:val="99"/>
     <w:pPr>
       <w:spacing w:after="0" w:line="240" w:lineRule="auto"/>
@@ -8257,9 +8406,9 @@
       </w:rPr>
     </w:tblStylePr>
   </w:style>
-  <w:style w:type="table" w:styleId="747">
+  <w:style w:type="table" w:styleId="758">
     <w:name w:val="List Table 4"/>
-    <w:basedOn w:val="815"/>
+    <w:basedOn w:val="826"/>
     <w:uiPriority w:val="99"/>
     <w:pPr>
       <w:spacing w:after="0" w:line="240" w:lineRule="auto"/>
@@ -8326,9 +8475,9 @@
       </w:rPr>
     </w:tblStylePr>
   </w:style>
-  <w:style w:type="table" w:styleId="748">
+  <w:style w:type="table" w:styleId="759">
     <w:name w:val="List Table 4 - Accent 1"/>
-    <w:basedOn w:val="815"/>
+    <w:basedOn w:val="826"/>
     <w:uiPriority w:val="99"/>
     <w:pPr>
       <w:spacing w:after="0" w:line="240" w:lineRule="auto"/>
@@ -8395,9 +8544,9 @@
       </w:rPr>
     </w:tblStylePr>
   </w:style>
-  <w:style w:type="table" w:styleId="749">
+  <w:style w:type="table" w:styleId="760">
     <w:name w:val="List Table 4 - Accent 2"/>
-    <w:basedOn w:val="815"/>
+    <w:basedOn w:val="826"/>
     <w:uiPriority w:val="99"/>
     <w:pPr>
       <w:spacing w:after="0" w:line="240" w:lineRule="auto"/>
@@ -8464,9 +8613,9 @@
       </w:rPr>
     </w:tblStylePr>
   </w:style>
-  <w:style w:type="table" w:styleId="750">
+  <w:style w:type="table" w:styleId="761">
     <w:name w:val="List Table 4 - Accent 3"/>
-    <w:basedOn w:val="815"/>
+    <w:basedOn w:val="826"/>
     <w:uiPriority w:val="99"/>
     <w:pPr>
       <w:spacing w:after="0" w:line="240" w:lineRule="auto"/>
@@ -8533,9 +8682,9 @@
       </w:rPr>
     </w:tblStylePr>
   </w:style>
-  <w:style w:type="table" w:styleId="751">
+  <w:style w:type="table" w:styleId="762">
     <w:name w:val="List Table 4 - Accent 4"/>
-    <w:basedOn w:val="815"/>
+    <w:basedOn w:val="826"/>
     <w:uiPriority w:val="99"/>
     <w:pPr>
       <w:spacing w:after="0" w:line="240" w:lineRule="auto"/>
@@ -8602,9 +8751,9 @@
       </w:rPr>
     </w:tblStylePr>
   </w:style>
-  <w:style w:type="table" w:styleId="752">
+  <w:style w:type="table" w:styleId="763">
     <w:name w:val="List Table 4 - Accent 5"/>
-    <w:basedOn w:val="815"/>
+    <w:basedOn w:val="826"/>
     <w:uiPriority w:val="99"/>
     <w:pPr>
       <w:spacing w:after="0" w:line="240" w:lineRule="auto"/>
@@ -8671,9 +8820,9 @@
       </w:rPr>
     </w:tblStylePr>
   </w:style>
-  <w:style w:type="table" w:styleId="753">
+  <w:style w:type="table" w:styleId="764">
     <w:name w:val="List Table 4 - Accent 6"/>
-    <w:basedOn w:val="815"/>
+    <w:basedOn w:val="826"/>
     <w:uiPriority w:val="99"/>
     <w:pPr>
       <w:spacing w:after="0" w:line="240" w:lineRule="auto"/>
@@ -8740,9 +8889,9 @@
       </w:rPr>
     </w:tblStylePr>
   </w:style>
-  <w:style w:type="table" w:styleId="754">
+  <w:style w:type="table" w:styleId="765">
     <w:name w:val="List Table 5 Dark"/>
-    <w:basedOn w:val="815"/>
+    <w:basedOn w:val="826"/>
     <w:uiPriority w:val="99"/>
     <w:pPr>
       <w:spacing w:after="0" w:line="240" w:lineRule="auto"/>
@@ -8847,9 +8996,9 @@
       </w:rPr>
     </w:tblStylePr>
   </w:style>
-  <w:style w:type="table" w:styleId="755">
+  <w:style w:type="table" w:styleId="766">
     <w:name w:val="List Table 5 Dark - Accent 1"/>
-    <w:basedOn w:val="815"/>
+    <w:basedOn w:val="826"/>
     <w:uiPriority w:val="99"/>
     <w:pPr>
       <w:spacing w:after="0" w:line="240" w:lineRule="auto"/>
@@ -8954,9 +9103,9 @@
       </w:rPr>
     </w:tblStylePr>
   </w:style>
-  <w:style w:type="table" w:styleId="756">
+  <w:style w:type="table" w:styleId="767">
     <w:name w:val="List Table 5 Dark - Accent 2"/>
-    <w:basedOn w:val="815"/>
+    <w:basedOn w:val="826"/>
     <w:uiPriority w:val="99"/>
     <w:pPr>
       <w:spacing w:after="0" w:line="240" w:lineRule="auto"/>
@@ -9061,9 +9210,9 @@
       </w:rPr>
     </w:tblStylePr>
   </w:style>
-  <w:style w:type="table" w:styleId="757">
+  <w:style w:type="table" w:styleId="768">
     <w:name w:val="List Table 5 Dark - Accent 3"/>
-    <w:basedOn w:val="815"/>
+    <w:basedOn w:val="826"/>
     <w:uiPriority w:val="99"/>
     <w:pPr>
       <w:spacing w:after="0" w:line="240" w:lineRule="auto"/>
@@ -9168,9 +9317,9 @@
       </w:rPr>
     </w:tblStylePr>
   </w:style>
-  <w:style w:type="table" w:styleId="758">
+  <w:style w:type="table" w:styleId="769">
     <w:name w:val="List Table 5 Dark - Accent 4"/>
-    <w:basedOn w:val="815"/>
+    <w:basedOn w:val="826"/>
     <w:uiPriority w:val="99"/>
     <w:pPr>
       <w:spacing w:after="0" w:line="240" w:lineRule="auto"/>
@@ -9275,9 +9424,9 @@
       </w:rPr>
     </w:tblStylePr>
   </w:style>
-  <w:style w:type="table" w:styleId="759">
+  <w:style w:type="table" w:styleId="770">
     <w:name w:val="List Table 5 Dark - Accent 5"/>
-    <w:basedOn w:val="815"/>
+    <w:basedOn w:val="826"/>
     <w:uiPriority w:val="99"/>
     <w:pPr>
       <w:spacing w:after="0" w:line="240" w:lineRule="auto"/>
@@ -9382,9 +9531,9 @@
       </w:rPr>
     </w:tblStylePr>
   </w:style>
-  <w:style w:type="table" w:styleId="760">
+  <w:style w:type="table" w:styleId="771">
     <w:name w:val="List Table 5 Dark - Accent 6"/>
-    <w:basedOn w:val="815"/>
+    <w:basedOn w:val="826"/>
     <w:uiPriority w:val="99"/>
     <w:pPr>
       <w:spacing w:after="0" w:line="240" w:lineRule="auto"/>
@@ -9489,9 +9638,9 @@
       </w:rPr>
     </w:tblStylePr>
   </w:style>
-  <w:style w:type="table" w:styleId="761">
+  <w:style w:type="table" w:styleId="772">
     <w:name w:val="List Table 6 Colorful"/>
-    <w:basedOn w:val="815"/>
+    <w:basedOn w:val="826"/>
     <w:uiPriority w:val="99"/>
     <w:pPr>
       <w:spacing w:after="0" w:line="240" w:lineRule="auto"/>
@@ -9562,9 +9711,9 @@
       </w:tcPr>
     </w:tblStylePr>
   </w:style>
-  <w:style w:type="table" w:styleId="762">
+  <w:style w:type="table" w:styleId="773">
     <w:name w:val="List Table 6 Colorful - Accent 1"/>
-    <w:basedOn w:val="815"/>
+    <w:basedOn w:val="826"/>
     <w:uiPriority w:val="99"/>
     <w:pPr>
       <w:spacing w:after="0" w:line="240" w:lineRule="auto"/>
@@ -9635,9 +9784,9 @@
       </w:tcPr>
     </w:tblStylePr>
   </w:style>
-  <w:style w:type="table" w:styleId="763">
+  <w:style w:type="table" w:styleId="774">
     <w:name w:val="List Table 6 Colorful - Accent 2"/>
-    <w:basedOn w:val="815"/>
+    <w:basedOn w:val="826"/>
     <w:uiPriority w:val="99"/>
     <w:pPr>
       <w:spacing w:after="0" w:line="240" w:lineRule="auto"/>
@@ -9708,9 +9857,9 @@
       </w:tcPr>
     </w:tblStylePr>
   </w:style>
-  <w:style w:type="table" w:styleId="764">
+  <w:style w:type="table" w:styleId="775">
     <w:name w:val="List Table 6 Colorful - Accent 3"/>
-    <w:basedOn w:val="815"/>
+    <w:basedOn w:val="826"/>
     <w:uiPriority w:val="99"/>
     <w:pPr>
       <w:spacing w:after="0" w:line="240" w:lineRule="auto"/>
@@ -9781,9 +9930,9 @@
       </w:tcPr>
     </w:tblStylePr>
   </w:style>
-  <w:style w:type="table" w:styleId="765">
+  <w:style w:type="table" w:styleId="776">
     <w:name w:val="List Table 6 Colorful - Accent 4"/>
-    <w:basedOn w:val="815"/>
+    <w:basedOn w:val="826"/>
     <w:uiPriority w:val="99"/>
     <w:pPr>
       <w:spacing w:after="0" w:line="240" w:lineRule="auto"/>
@@ -9854,9 +10003,9 @@
       </w:tcPr>
     </w:tblStylePr>
   </w:style>
-  <w:style w:type="table" w:styleId="766">
+  <w:style w:type="table" w:styleId="777">
     <w:name w:val="List Table 6 Colorful - Accent 5"/>
-    <w:basedOn w:val="815"/>
+    <w:basedOn w:val="826"/>
     <w:uiPriority w:val="99"/>
     <w:pPr>
       <w:spacing w:after="0" w:line="240" w:lineRule="auto"/>
@@ -9927,9 +10076,9 @@
       </w:tcPr>
     </w:tblStylePr>
   </w:style>
-  <w:style w:type="table" w:styleId="767">
+  <w:style w:type="table" w:styleId="778">
     <w:name w:val="List Table 6 Colorful - Accent 6"/>
-    <w:basedOn w:val="815"/>
+    <w:basedOn w:val="826"/>
     <w:uiPriority w:val="99"/>
     <w:pPr>
       <w:spacing w:after="0" w:line="240" w:lineRule="auto"/>
@@ -10000,9 +10149,9 @@
       </w:tcPr>
     </w:tblStylePr>
   </w:style>
-  <w:style w:type="table" w:styleId="768">
+  <w:style w:type="table" w:styleId="779">
     <w:name w:val="List Table 7 Colorful"/>
-    <w:basedOn w:val="815"/>
+    <w:basedOn w:val="826"/>
     <w:uiPriority w:val="99"/>
     <w:pPr>
       <w:spacing w:after="0" w:line="240" w:lineRule="auto"/>
@@ -10116,9 +10265,9 @@
       </w:rPr>
     </w:tblStylePr>
   </w:style>
-  <w:style w:type="table" w:styleId="769">
+  <w:style w:type="table" w:styleId="780">
     <w:name w:val="List Table 7 Colorful - Accent 1"/>
-    <w:basedOn w:val="815"/>
+    <w:basedOn w:val="826"/>
     <w:uiPriority w:val="99"/>
     <w:pPr>
       <w:spacing w:after="0" w:line="240" w:lineRule="auto"/>
@@ -10232,9 +10381,9 @@
       </w:rPr>
     </w:tblStylePr>
   </w:style>
-  <w:style w:type="table" w:styleId="770">
+  <w:style w:type="table" w:styleId="781">
     <w:name w:val="List Table 7 Colorful - Accent 2"/>
-    <w:basedOn w:val="815"/>
+    <w:basedOn w:val="826"/>
     <w:uiPriority w:val="99"/>
     <w:pPr>
       <w:spacing w:after="0" w:line="240" w:lineRule="auto"/>
@@ -10348,9 +10497,9 @@
       </w:rPr>
     </w:tblStylePr>
   </w:style>
-  <w:style w:type="table" w:styleId="771">
+  <w:style w:type="table" w:styleId="782">
     <w:name w:val="List Table 7 Colorful - Accent 3"/>
-    <w:basedOn w:val="815"/>
+    <w:basedOn w:val="826"/>
     <w:uiPriority w:val="99"/>
     <w:pPr>
       <w:spacing w:after="0" w:line="240" w:lineRule="auto"/>
@@ -10464,9 +10613,9 @@
       </w:rPr>
     </w:tblStylePr>
   </w:style>
-  <w:style w:type="table" w:styleId="772">
+  <w:style w:type="table" w:styleId="783">
     <w:name w:val="List Table 7 Colorful - Accent 4"/>
-    <w:basedOn w:val="815"/>
+    <w:basedOn w:val="826"/>
     <w:uiPriority w:val="99"/>
     <w:pPr>
       <w:spacing w:after="0" w:line="240" w:lineRule="auto"/>
@@ -10580,9 +10729,9 @@
       </w:rPr>
     </w:tblStylePr>
   </w:style>
-  <w:style w:type="table" w:styleId="773">
+  <w:style w:type="table" w:styleId="784">
     <w:name w:val="List Table 7 Colorful - Accent 5"/>
-    <w:basedOn w:val="815"/>
+    <w:basedOn w:val="826"/>
     <w:uiPriority w:val="99"/>
     <w:pPr>
       <w:spacing w:after="0" w:line="240" w:lineRule="auto"/>
@@ -10696,9 +10845,9 @@
       </w:rPr>
     </w:tblStylePr>
   </w:style>
-  <w:style w:type="table" w:styleId="774">
+  <w:style w:type="table" w:styleId="785">
     <w:name w:val="List Table 7 Colorful - Accent 6"/>
-    <w:basedOn w:val="815"/>
+    <w:basedOn w:val="826"/>
     <w:uiPriority w:val="99"/>
     <w:pPr>
       <w:spacing w:after="0" w:line="240" w:lineRule="auto"/>
@@ -10812,9 +10961,9 @@
       </w:rPr>
     </w:tblStylePr>
   </w:style>
-  <w:style w:type="table" w:styleId="775">
+  <w:style w:type="table" w:styleId="786">
     <w:name w:val="Lined - Accent"/>
-    <w:basedOn w:val="815"/>
+    <w:basedOn w:val="826"/>
     <w:uiPriority w:val="99"/>
     <w:pPr>
       <w:spacing w:after="0" w:line="240" w:lineRule="auto"/>
@@ -10902,9 +11051,9 @@
       </w:tcPr>
     </w:tblStylePr>
   </w:style>
-  <w:style w:type="table" w:styleId="776">
+  <w:style w:type="table" w:styleId="787">
     <w:name w:val="Lined - Accent 1"/>
-    <w:basedOn w:val="815"/>
+    <w:basedOn w:val="826"/>
     <w:uiPriority w:val="99"/>
     <w:pPr>
       <w:spacing w:after="0" w:line="240" w:lineRule="auto"/>
@@ -10992,9 +11141,9 @@
       </w:tcPr>
     </w:tblStylePr>
   </w:style>
-  <w:style w:type="table" w:styleId="777">
+  <w:style w:type="table" w:styleId="788">
     <w:name w:val="Lined - Accent 2"/>
-    <w:basedOn w:val="815"/>
+    <w:basedOn w:val="826"/>
     <w:uiPriority w:val="99"/>
     <w:pPr>
       <w:spacing w:after="0" w:line="240" w:lineRule="auto"/>
@@ -11082,9 +11231,9 @@
       </w:tcPr>
     </w:tblStylePr>
   </w:style>
-  <w:style w:type="table" w:styleId="778">
+  <w:style w:type="table" w:styleId="789">
     <w:name w:val="Lined - Accent 3"/>
-    <w:basedOn w:val="815"/>
+    <w:basedOn w:val="826"/>
     <w:uiPriority w:val="99"/>
     <w:pPr>
       <w:spacing w:after="0" w:line="240" w:lineRule="auto"/>
@@ -11172,9 +11321,9 @@
       </w:tcPr>
     </w:tblStylePr>
   </w:style>
-  <w:style w:type="table" w:styleId="779">
+  <w:style w:type="table" w:styleId="790">
     <w:name w:val="Lined - Accent 4"/>
-    <w:basedOn w:val="815"/>
+    <w:basedOn w:val="826"/>
     <w:uiPriority w:val="99"/>
     <w:pPr>
       <w:spacing w:after="0" w:line="240" w:lineRule="auto"/>
@@ -11262,9 +11411,9 @@
       </w:tcPr>
     </w:tblStylePr>
   </w:style>
-  <w:style w:type="table" w:styleId="780">
+  <w:style w:type="table" w:styleId="791">
     <w:name w:val="Lined - Accent 5"/>
-    <w:basedOn w:val="815"/>
+    <w:basedOn w:val="826"/>
     <w:uiPriority w:val="99"/>
     <w:pPr>
       <w:spacing w:after="0" w:line="240" w:lineRule="auto"/>
@@ -11352,9 +11501,9 @@
       </w:tcPr>
     </w:tblStylePr>
   </w:style>
-  <w:style w:type="table" w:styleId="781">
+  <w:style w:type="table" w:styleId="792">
     <w:name w:val="Lined - Accent 6"/>
-    <w:basedOn w:val="815"/>
+    <w:basedOn w:val="826"/>
     <w:uiPriority w:val="99"/>
     <w:pPr>
       <w:spacing w:after="0" w:line="240" w:lineRule="auto"/>
@@ -11442,9 +11591,9 @@
       </w:tcPr>
     </w:tblStylePr>
   </w:style>
-  <w:style w:type="table" w:styleId="782">
+  <w:style w:type="table" w:styleId="793">
     <w:name w:val="Bordered &amp; Lined - Accent"/>
-    <w:basedOn w:val="815"/>
+    <w:basedOn w:val="826"/>
     <w:uiPriority w:val="99"/>
     <w:pPr>
       <w:spacing w:after="0" w:line="240" w:lineRule="auto"/>
@@ -11540,9 +11689,9 @@
       </w:tcPr>
     </w:tblStylePr>
   </w:style>
-  <w:style w:type="table" w:styleId="783">
+  <w:style w:type="table" w:styleId="794">
     <w:name w:val="Bordered &amp; Lined - Accent 1"/>
-    <w:basedOn w:val="815"/>
+    <w:basedOn w:val="826"/>
     <w:uiPriority w:val="99"/>
     <w:pPr>
       <w:spacing w:after="0" w:line="240" w:lineRule="auto"/>
@@ -11638,9 +11787,9 @@
       </w:tcPr>
     </w:tblStylePr>
   </w:style>
-  <w:style w:type="table" w:styleId="784">
+  <w:style w:type="table" w:styleId="795">
     <w:name w:val="Bordered &amp; Lined - Accent 2"/>
-    <w:basedOn w:val="815"/>
+    <w:basedOn w:val="826"/>
     <w:uiPriority w:val="99"/>
     <w:pPr>
       <w:spacing w:after="0" w:line="240" w:lineRule="auto"/>
@@ -11736,9 +11885,9 @@
       </w:tcPr>
     </w:tblStylePr>
   </w:style>
-  <w:style w:type="table" w:styleId="785">
+  <w:style w:type="table" w:styleId="796">
     <w:name w:val="Bordered &amp; Lined - Accent 3"/>
-    <w:basedOn w:val="815"/>
+    <w:basedOn w:val="826"/>
     <w:uiPriority w:val="99"/>
     <w:pPr>
       <w:spacing w:after="0" w:line="240" w:lineRule="auto"/>
@@ -11834,9 +11983,9 @@
       </w:tcPr>
     </w:tblStylePr>
   </w:style>
-  <w:style w:type="table" w:styleId="786">
+  <w:style w:type="table" w:styleId="797">
     <w:name w:val="Bordered &amp; Lined - Accent 4"/>
-    <w:basedOn w:val="815"/>
+    <w:basedOn w:val="826"/>
     <w:uiPriority w:val="99"/>
     <w:pPr>
       <w:spacing w:after="0" w:line="240" w:lineRule="auto"/>
@@ -11932,9 +12081,9 @@
       </w:tcPr>
     </w:tblStylePr>
   </w:style>
-  <w:style w:type="table" w:styleId="787">
+  <w:style w:type="table" w:styleId="798">
     <w:name w:val="Bordered &amp; Lined - Accent 5"/>
-    <w:basedOn w:val="815"/>
+    <w:basedOn w:val="826"/>
     <w:uiPriority w:val="99"/>
     <w:pPr>
       <w:spacing w:after="0" w:line="240" w:lineRule="auto"/>
@@ -12030,9 +12179,9 @@
       </w:tcPr>
     </w:tblStylePr>
   </w:style>
-  <w:style w:type="table" w:styleId="788">
+  <w:style w:type="table" w:styleId="799">
     <w:name w:val="Bordered &amp; Lined - Accent 6"/>
-    <w:basedOn w:val="815"/>
+    <w:basedOn w:val="826"/>
     <w:uiPriority w:val="99"/>
     <w:pPr>
       <w:spacing w:after="0" w:line="240" w:lineRule="auto"/>
@@ -12128,9 +12277,9 @@
       </w:tcPr>
     </w:tblStylePr>
   </w:style>
-  <w:style w:type="table" w:styleId="789">
+  <w:style w:type="table" w:styleId="800">
     <w:name w:val="Bordered"/>
-    <w:basedOn w:val="815"/>
+    <w:basedOn w:val="826"/>
     <w:uiPriority w:val="99"/>
     <w:pPr>
       <w:spacing w:after="0" w:line="240" w:lineRule="auto"/>
@@ -12207,9 +12356,9 @@
       </w:tcPr>
     </w:tblStylePr>
   </w:style>
-  <w:style w:type="table" w:styleId="790">
+  <w:style w:type="table" w:styleId="801">
     <w:name w:val="Bordered - Accent 1"/>
-    <w:basedOn w:val="815"/>
+    <w:basedOn w:val="826"/>
     <w:uiPriority w:val="99"/>
     <w:pPr>
       <w:spacing w:after="0" w:line="240" w:lineRule="auto"/>
@@ -12286,9 +12435,9 @@
       </w:tcPr>
     </w:tblStylePr>
   </w:style>
-  <w:style w:type="table" w:styleId="791">
+  <w:style w:type="table" w:styleId="802">
     <w:name w:val="Bordered - Accent 2"/>
-    <w:basedOn w:val="815"/>
+    <w:basedOn w:val="826"/>
     <w:uiPriority w:val="99"/>
     <w:pPr>
       <w:spacing w:after="0" w:line="240" w:lineRule="auto"/>
@@ -12365,9 +12514,9 @@
       </w:tcPr>
     </w:tblStylePr>
   </w:style>
-  <w:style w:type="table" w:styleId="792">
+  <w:style w:type="table" w:styleId="803">
     <w:name w:val="Bordered - Accent 3"/>
-    <w:basedOn w:val="815"/>
+    <w:basedOn w:val="826"/>
     <w:uiPriority w:val="99"/>
     <w:pPr>
       <w:spacing w:after="0" w:line="240" w:lineRule="auto"/>
@@ -12444,9 +12593,9 @@
       </w:tcPr>
     </w:tblStylePr>
   </w:style>
-  <w:style w:type="table" w:styleId="793">
+  <w:style w:type="table" w:styleId="804">
     <w:name w:val="Bordered - Accent 4"/>
-    <w:basedOn w:val="815"/>
+    <w:basedOn w:val="826"/>
     <w:uiPriority w:val="99"/>
     <w:pPr>
       <w:spacing w:after="0" w:line="240" w:lineRule="auto"/>
@@ -12523,9 +12672,9 @@
       </w:tcPr>
     </w:tblStylePr>
   </w:style>
-  <w:style w:type="table" w:styleId="794">
+  <w:style w:type="table" w:styleId="805">
     <w:name w:val="Bordered - Accent 5"/>
-    <w:basedOn w:val="815"/>
+    <w:basedOn w:val="826"/>
     <w:uiPriority w:val="99"/>
     <w:pPr>
       <w:spacing w:after="0" w:line="240" w:lineRule="auto"/>
@@ -12602,9 +12751,9 @@
       </w:tcPr>
     </w:tblStylePr>
   </w:style>
-  <w:style w:type="table" w:styleId="795">
+  <w:style w:type="table" w:styleId="806">
     <w:name w:val="Bordered - Accent 6"/>
-    <w:basedOn w:val="815"/>
+    <w:basedOn w:val="826"/>
     <w:uiPriority w:val="99"/>
     <w:pPr>
       <w:spacing w:after="0" w:line="240" w:lineRule="auto"/>
@@ -12681,7 +12830,7 @@
       </w:tcPr>
     </w:tblStylePr>
   </w:style>
-  <w:style w:type="character" w:styleId="796">
+  <w:style w:type="character" w:styleId="807">
     <w:name w:val="Hyperlink"/>
     <w:uiPriority w:val="99"/>
     <w:unhideWhenUsed/>
@@ -12690,10 +12839,10 @@
       <w:u w:val="single"/>
     </w:rPr>
   </w:style>
-  <w:style w:type="paragraph" w:styleId="797">
+  <w:style w:type="paragraph" w:styleId="808">
     <w:name w:val="footnote text"/>
-    <w:basedOn w:val="814"/>
-    <w:link w:val="798"/>
+    <w:basedOn w:val="825"/>
+    <w:link w:val="809"/>
     <w:uiPriority w:val="99"/>
     <w:semiHidden/>
     <w:unhideWhenUsed/>
@@ -12704,15 +12853,15 @@
       <w:sz w:val="18"/>
     </w:rPr>
   </w:style>
-  <w:style w:type="character" w:styleId="798">
+  <w:style w:type="character" w:styleId="809">
     <w:name w:val="Footnote Text Char"/>
-    <w:link w:val="797"/>
+    <w:link w:val="808"/>
     <w:uiPriority w:val="99"/>
     <w:rPr>
       <w:sz w:val="18"/>
     </w:rPr>
   </w:style>
-  <w:style w:type="character" w:styleId="799">
+  <w:style w:type="character" w:styleId="810">
     <w:name w:val="footnote reference"/>
     <w:uiPriority w:val="99"/>
     <w:unhideWhenUsed/>
@@ -12720,10 +12869,10 @@
       <w:vertAlign w:val="superscript"/>
     </w:rPr>
   </w:style>
-  <w:style w:type="paragraph" w:styleId="800">
+  <w:style w:type="paragraph" w:styleId="811">
     <w:name w:val="endnote text"/>
-    <w:basedOn w:val="814"/>
-    <w:link w:val="801"/>
+    <w:basedOn w:val="825"/>
+    <w:link w:val="812"/>
     <w:uiPriority w:val="99"/>
     <w:semiHidden/>
     <w:unhideWhenUsed/>
@@ -12734,15 +12883,15 @@
       <w:sz w:val="20"/>
     </w:rPr>
   </w:style>
-  <w:style w:type="character" w:styleId="801">
+  <w:style w:type="character" w:styleId="812">
     <w:name w:val="Endnote Text Char"/>
-    <w:link w:val="800"/>
+    <w:link w:val="811"/>
     <w:uiPriority w:val="99"/>
     <w:rPr>
       <w:sz w:val="20"/>
     </w:rPr>
   </w:style>
-  <w:style w:type="character" w:styleId="802">
+  <w:style w:type="character" w:styleId="813">
     <w:name w:val="endnote reference"/>
     <w:uiPriority w:val="99"/>
     <w:semiHidden/>
@@ -12751,10 +12900,10 @@
       <w:vertAlign w:val="superscript"/>
     </w:rPr>
   </w:style>
-  <w:style w:type="paragraph" w:styleId="803">
+  <w:style w:type="paragraph" w:styleId="814">
     <w:name w:val="toc 1"/>
-    <w:basedOn w:val="814"/>
-    <w:next w:val="814"/>
+    <w:basedOn w:val="825"/>
+    <w:next w:val="825"/>
     <w:uiPriority w:val="39"/>
     <w:unhideWhenUsed/>
     <w:pPr>
@@ -12762,10 +12911,10 @@
       <w:spacing w:after="57"/>
     </w:pPr>
   </w:style>
-  <w:style w:type="paragraph" w:styleId="804">
+  <w:style w:type="paragraph" w:styleId="815">
     <w:name w:val="toc 2"/>
-    <w:basedOn w:val="814"/>
-    <w:next w:val="814"/>
+    <w:basedOn w:val="825"/>
+    <w:next w:val="825"/>
     <w:uiPriority w:val="39"/>
     <w:unhideWhenUsed/>
     <w:pPr>
@@ -12773,10 +12922,10 @@
       <w:spacing w:after="57"/>
     </w:pPr>
   </w:style>
-  <w:style w:type="paragraph" w:styleId="805">
+  <w:style w:type="paragraph" w:styleId="816">
     <w:name w:val="toc 3"/>
-    <w:basedOn w:val="814"/>
-    <w:next w:val="814"/>
+    <w:basedOn w:val="825"/>
+    <w:next w:val="825"/>
     <w:uiPriority w:val="39"/>
     <w:unhideWhenUsed/>
     <w:pPr>
@@ -12784,10 +12933,10 @@
       <w:spacing w:after="57"/>
     </w:pPr>
   </w:style>
-  <w:style w:type="paragraph" w:styleId="806">
+  <w:style w:type="paragraph" w:styleId="817">
     <w:name w:val="toc 4"/>
-    <w:basedOn w:val="814"/>
-    <w:next w:val="814"/>
+    <w:basedOn w:val="825"/>
+    <w:next w:val="825"/>
     <w:uiPriority w:val="39"/>
     <w:unhideWhenUsed/>
     <w:pPr>
@@ -12795,10 +12944,10 @@
       <w:spacing w:after="57"/>
     </w:pPr>
   </w:style>
-  <w:style w:type="paragraph" w:styleId="807">
+  <w:style w:type="paragraph" w:styleId="818">
     <w:name w:val="toc 5"/>
-    <w:basedOn w:val="814"/>
-    <w:next w:val="814"/>
+    <w:basedOn w:val="825"/>
+    <w:next w:val="825"/>
     <w:uiPriority w:val="39"/>
     <w:unhideWhenUsed/>
     <w:pPr>
@@ -12806,10 +12955,10 @@
       <w:spacing w:after="57"/>
     </w:pPr>
   </w:style>
-  <w:style w:type="paragraph" w:styleId="808">
+  <w:style w:type="paragraph" w:styleId="819">
     <w:name w:val="toc 6"/>
-    <w:basedOn w:val="814"/>
-    <w:next w:val="814"/>
+    <w:basedOn w:val="825"/>
+    <w:next w:val="825"/>
     <w:uiPriority w:val="39"/>
     <w:unhideWhenUsed/>
     <w:pPr>
@@ -12817,10 +12966,10 @@
       <w:spacing w:after="57"/>
     </w:pPr>
   </w:style>
-  <w:style w:type="paragraph" w:styleId="809">
+  <w:style w:type="paragraph" w:styleId="820">
     <w:name w:val="toc 7"/>
-    <w:basedOn w:val="814"/>
-    <w:next w:val="814"/>
+    <w:basedOn w:val="825"/>
+    <w:next w:val="825"/>
     <w:uiPriority w:val="39"/>
     <w:unhideWhenUsed/>
     <w:pPr>
@@ -12828,10 +12977,10 @@
       <w:spacing w:after="57"/>
     </w:pPr>
   </w:style>
-  <w:style w:type="paragraph" w:styleId="810">
+  <w:style w:type="paragraph" w:styleId="821">
     <w:name w:val="toc 8"/>
-    <w:basedOn w:val="814"/>
-    <w:next w:val="814"/>
+    <w:basedOn w:val="825"/>
+    <w:next w:val="825"/>
     <w:uiPriority w:val="39"/>
     <w:unhideWhenUsed/>
     <w:pPr>
@@ -12839,10 +12988,10 @@
       <w:spacing w:after="57"/>
     </w:pPr>
   </w:style>
-  <w:style w:type="paragraph" w:styleId="811">
+  <w:style w:type="paragraph" w:styleId="822">
     <w:name w:val="toc 9"/>
-    <w:basedOn w:val="814"/>
-    <w:next w:val="814"/>
+    <w:basedOn w:val="825"/>
+    <w:next w:val="825"/>
     <w:uiPriority w:val="39"/>
     <w:unhideWhenUsed/>
     <w:pPr>
@@ -12850,26 +12999,26 @@
       <w:spacing w:after="57"/>
     </w:pPr>
   </w:style>
-  <w:style w:type="paragraph" w:styleId="812">
+  <w:style w:type="paragraph" w:styleId="823">
     <w:name w:val="TOC Heading"/>
     <w:uiPriority w:val="39"/>
     <w:unhideWhenUsed/>
   </w:style>
-  <w:style w:type="paragraph" w:styleId="813">
+  <w:style w:type="paragraph" w:styleId="824">
     <w:name w:val="table of figures"/>
-    <w:basedOn w:val="814"/>
-    <w:next w:val="814"/>
+    <w:basedOn w:val="825"/>
+    <w:next w:val="825"/>
     <w:uiPriority w:val="99"/>
     <w:unhideWhenUsed/>
     <w:pPr>
       <w:spacing w:after="0" w:afterAutospacing="0"/>
     </w:pPr>
   </w:style>
-  <w:style w:type="paragraph" w:styleId="814" w:default="1">
+  <w:style w:type="paragraph" w:styleId="825" w:default="1">
     <w:name w:val="Normal"/>
     <w:qFormat/>
   </w:style>
-  <w:style w:type="table" w:styleId="815" w:default="1">
+  <w:style w:type="table" w:styleId="826" w:default="1">
     <w:name w:val="Normal Table"/>
     <w:uiPriority w:val="99"/>
     <w:semiHidden/>
@@ -12884,24 +13033,24 @@
       </w:tblCellMar>
     </w:tblPr>
   </w:style>
-  <w:style w:type="numbering" w:styleId="816" w:default="1">
+  <w:style w:type="numbering" w:styleId="827" w:default="1">
     <w:name w:val="No List"/>
     <w:uiPriority w:val="99"/>
     <w:semiHidden/>
     <w:unhideWhenUsed/>
   </w:style>
-  <w:style w:type="paragraph" w:styleId="817">
+  <w:style w:type="paragraph" w:styleId="828">
     <w:name w:val="No Spacing"/>
-    <w:basedOn w:val="814"/>
+    <w:basedOn w:val="825"/>
     <w:uiPriority w:val="1"/>
     <w:qFormat/>
     <w:pPr>
       <w:spacing w:after="0" w:line="240" w:lineRule="auto"/>
     </w:pPr>
   </w:style>
-  <w:style w:type="paragraph" w:styleId="818">
+  <w:style w:type="paragraph" w:styleId="829">
     <w:name w:val="List Paragraph"/>
-    <w:basedOn w:val="814"/>
+    <w:basedOn w:val="825"/>
     <w:uiPriority w:val="34"/>
     <w:qFormat/>
     <w:pPr>
@@ -12909,7 +13058,7 @@
       <w:ind w:left="720"/>
     </w:pPr>
   </w:style>
-  <w:style w:type="character" w:styleId="819" w:default="1">
+  <w:style w:type="character" w:styleId="830" w:default="1">
     <w:name w:val="Default Paragraph Font"/>
     <w:uiPriority w:val="1"/>
     <w:semiHidden/>

</xml_diff>